<commit_message>
Added Sean's intro; spiced it up with an intro paragraph, and formatted
</commit_message>
<xml_diff>
--- a/Deliverable1/TAEval_Deliverable1.docx
+++ b/Deliverable1/TAEval_Deliverable1.docx
@@ -790,26 +790,788 @@
       <w:pPr>
         <w:pStyle w:val="ListParagraph"/>
         <w:ind w:left="709" w:hanging="709"/>
-      </w:pPr>
+        <w:rPr>
+          <w:sz w:val="36"/>
+          <w:szCs w:val="36"/>
+        </w:rPr>
+      </w:pPr>
+      <w:r>
+        <w:br/>
+      </w:r>
+      <w:r>
+        <w:rPr>
+          <w:sz w:val="36"/>
+          <w:szCs w:val="36"/>
+        </w:rPr>
+        <w:t>1.1 Purpose of System</w:t>
+      </w:r>
+    </w:p>
+    <w:p>
+      <w:pPr>
+        <w:pStyle w:val="Body"/>
+        <w:ind w:left="709"/>
+        <w:rPr>
+          <w:rFonts w:asciiTheme="minorHAnsi" w:hAnsiTheme="minorHAnsi"/>
+        </w:rPr>
+      </w:pPr>
+    </w:p>
+    <w:p>
+      <w:pPr>
+        <w:pStyle w:val="Body"/>
+        <w:ind w:left="709"/>
+        <w:rPr>
+          <w:rFonts w:asciiTheme="minorHAnsi" w:hAnsiTheme="minorHAnsi"/>
+        </w:rPr>
+      </w:pPr>
+      <w:r>
+        <w:rPr>
+          <w:rFonts w:asciiTheme="minorHAnsi" w:hAnsiTheme="minorHAnsi"/>
+        </w:rPr>
+        <w:t xml:space="preserve">In a university setting, </w:t>
+      </w:r>
+      <w:r>
+        <w:rPr>
+          <w:rFonts w:asciiTheme="minorHAnsi" w:hAnsiTheme="minorHAnsi"/>
+        </w:rPr>
+        <w:t xml:space="preserve">the main purpose of attending is for increasing knowledge in a directed, focused manner. One may learn </w:t>
+      </w:r>
+      <w:r>
+        <w:rPr>
+          <w:rFonts w:asciiTheme="minorHAnsi" w:hAnsiTheme="minorHAnsi"/>
+        </w:rPr>
+        <w:t xml:space="preserve">a field of study through books </w:t>
+      </w:r>
+      <w:r>
+        <w:rPr>
+          <w:rFonts w:asciiTheme="minorHAnsi" w:hAnsiTheme="minorHAnsi"/>
+        </w:rPr>
+        <w:t>borrowed from the local library, but th</w:t>
+      </w:r>
+      <w:r>
+        <w:rPr>
+          <w:rFonts w:asciiTheme="minorHAnsi" w:hAnsiTheme="minorHAnsi"/>
+        </w:rPr>
+        <w:t>at</w:t>
+      </w:r>
+      <w:r>
+        <w:rPr>
+          <w:rFonts w:asciiTheme="minorHAnsi" w:hAnsiTheme="minorHAnsi"/>
+        </w:rPr>
+        <w:t xml:space="preserve"> structure </w:t>
+      </w:r>
+      <w:r>
+        <w:rPr>
+          <w:rFonts w:asciiTheme="minorHAnsi" w:hAnsiTheme="minorHAnsi"/>
+        </w:rPr>
+        <w:t xml:space="preserve">is a stark </w:t>
+      </w:r>
+      <w:r>
+        <w:rPr>
+          <w:rFonts w:asciiTheme="minorHAnsi" w:hAnsiTheme="minorHAnsi"/>
+        </w:rPr>
+        <w:t xml:space="preserve">contrast </w:t>
+      </w:r>
+      <w:r>
+        <w:rPr>
+          <w:rFonts w:asciiTheme="minorHAnsi" w:hAnsiTheme="minorHAnsi"/>
+        </w:rPr>
+        <w:t xml:space="preserve">to </w:t>
+      </w:r>
+      <w:r>
+        <w:rPr>
+          <w:rFonts w:asciiTheme="minorHAnsi" w:hAnsiTheme="minorHAnsi"/>
+        </w:rPr>
+        <w:t>a term filled with lectures from a distinguished PhD accompanied by tests, assignments, and exams that direct the student from point A to point B. Analogously, the current structure of the TA-Instructor relationship is unfocused. Task obligations are set at the start of the semester, but for communication of statuses and feedback for dynamically changing tasks, we still resort to e-mail.</w:t>
+      </w:r>
+      <w:r>
+        <w:rPr>
+          <w:rFonts w:asciiTheme="minorHAnsi" w:hAnsiTheme="minorHAnsi"/>
+        </w:rPr>
+        <w:t xml:space="preserve"> TA applications still rely on providing references of faculty that need to be manually contacted to receive feedback for performance that is dated or not directly applicable to the job at hand.</w:t>
+      </w:r>
+      <w:r>
+        <w:rPr>
+          <w:rFonts w:asciiTheme="minorHAnsi" w:hAnsiTheme="minorHAnsi"/>
+        </w:rPr>
+        <w:br/>
+      </w:r>
+      <w:r>
+        <w:rPr>
+          <w:rFonts w:asciiTheme="minorHAnsi" w:hAnsiTheme="minorHAnsi"/>
+        </w:rPr>
+        <w:br/>
+      </w:r>
+      <w:r>
+        <w:rPr>
+          <w:rFonts w:asciiTheme="minorHAnsi" w:hAnsiTheme="minorHAnsi"/>
+        </w:rPr>
+        <w:t>To allow the TAs to be successful in their job they need to have clear expectations about the tasks assigned to them for ea</w:t>
+      </w:r>
+      <w:r>
+        <w:rPr>
+          <w:rFonts w:asciiTheme="minorHAnsi" w:hAnsiTheme="minorHAnsi"/>
+        </w:rPr>
+        <w:t>ch of the courses that they TA</w:t>
+      </w:r>
+      <w:r>
+        <w:rPr>
+          <w:rFonts w:asciiTheme="minorHAnsi" w:hAnsiTheme="minorHAnsi"/>
+        </w:rPr>
+        <w:t>.</w:t>
+      </w:r>
+      <w:r>
+        <w:rPr>
+          <w:rFonts w:asciiTheme="minorHAnsi" w:hAnsiTheme="minorHAnsi"/>
+        </w:rPr>
+        <w:t xml:space="preserve"> The instructors need to provide clear tasks and timely feedback to the TAs, to allow the TAs to complete their stated tasks at an appropriate level of satisfaction.</w:t>
+      </w:r>
+      <w:r>
+        <w:rPr>
+          <w:rFonts w:asciiTheme="minorHAnsi" w:hAnsiTheme="minorHAnsi"/>
+        </w:rPr>
+        <w:t xml:space="preserve"> Given that many TAs end up </w:t>
+      </w:r>
+      <w:proofErr w:type="spellStart"/>
+      <w:r>
+        <w:rPr>
+          <w:rFonts w:asciiTheme="minorHAnsi" w:hAnsiTheme="minorHAnsi"/>
+        </w:rPr>
+        <w:t>TA’ing</w:t>
+      </w:r>
+      <w:proofErr w:type="spellEnd"/>
+      <w:r>
+        <w:rPr>
+          <w:rFonts w:asciiTheme="minorHAnsi" w:hAnsiTheme="minorHAnsi"/>
+        </w:rPr>
+        <w:t xml:space="preserve"> repeatedly, it is invaluable for the future students in his or her section to benefit from the learning of the TAs previous errs and mistakes.</w:t>
+      </w:r>
+    </w:p>
+    <w:p>
+      <w:pPr>
+        <w:pStyle w:val="Body"/>
+        <w:ind w:left="720"/>
+        <w:rPr>
+          <w:rFonts w:asciiTheme="minorHAnsi" w:hAnsiTheme="minorHAnsi"/>
+        </w:rPr>
+      </w:pPr>
+      <w:r>
+        <w:rPr>
+          <w:rFonts w:asciiTheme="minorHAnsi" w:hAnsiTheme="minorHAnsi"/>
+        </w:rPr>
+        <w:br/>
+      </w:r>
+      <w:r>
+        <w:rPr>
+          <w:rFonts w:asciiTheme="minorHAnsi" w:hAnsiTheme="minorHAnsi"/>
+        </w:rPr>
+        <w:t xml:space="preserve">A unified </w:t>
+      </w:r>
+      <w:proofErr w:type="gramStart"/>
+      <w:r>
+        <w:rPr>
+          <w:rFonts w:asciiTheme="minorHAnsi" w:hAnsiTheme="minorHAnsi"/>
+        </w:rPr>
+        <w:t>system which</w:t>
+      </w:r>
+      <w:proofErr w:type="gramEnd"/>
+      <w:r>
+        <w:rPr>
+          <w:rFonts w:asciiTheme="minorHAnsi" w:hAnsiTheme="minorHAnsi"/>
+        </w:rPr>
+        <w:t xml:space="preserve"> would:</w:t>
+      </w:r>
+    </w:p>
+    <w:p>
+      <w:pPr>
+        <w:pStyle w:val="Body"/>
+        <w:numPr>
+          <w:ilvl w:val="0"/>
+          <w:numId w:val="6"/>
+        </w:numPr>
+        <w:rPr>
+          <w:rFonts w:asciiTheme="minorHAnsi" w:hAnsiTheme="minorHAnsi"/>
+        </w:rPr>
+      </w:pPr>
+      <w:proofErr w:type="gramStart"/>
+      <w:r>
+        <w:rPr>
+          <w:rFonts w:asciiTheme="minorHAnsi" w:hAnsiTheme="minorHAnsi"/>
+        </w:rPr>
+        <w:t>allow</w:t>
+      </w:r>
+      <w:proofErr w:type="gramEnd"/>
+      <w:r>
+        <w:rPr>
+          <w:rFonts w:asciiTheme="minorHAnsi" w:hAnsiTheme="minorHAnsi"/>
+        </w:rPr>
+        <w:t xml:space="preserve"> the TA to know his exit criteria</w:t>
+      </w:r>
+      <w:r>
+        <w:rPr>
+          <w:rFonts w:asciiTheme="minorHAnsi" w:hAnsiTheme="minorHAnsi"/>
+        </w:rPr>
+        <w:t xml:space="preserve"> set by the Instructor</w:t>
+      </w:r>
+      <w:r>
+        <w:rPr>
+          <w:rFonts w:asciiTheme="minorHAnsi" w:hAnsiTheme="minorHAnsi"/>
+        </w:rPr>
+        <w:t xml:space="preserve"> for tasks</w:t>
+      </w:r>
+    </w:p>
+    <w:p>
+      <w:pPr>
+        <w:pStyle w:val="Body"/>
+        <w:numPr>
+          <w:ilvl w:val="0"/>
+          <w:numId w:val="6"/>
+        </w:numPr>
+        <w:rPr>
+          <w:rFonts w:asciiTheme="minorHAnsi" w:hAnsiTheme="minorHAnsi"/>
+        </w:rPr>
+      </w:pPr>
+      <w:proofErr w:type="gramStart"/>
+      <w:r>
+        <w:rPr>
+          <w:rFonts w:asciiTheme="minorHAnsi" w:hAnsiTheme="minorHAnsi"/>
+        </w:rPr>
+        <w:t>allow</w:t>
+      </w:r>
+      <w:proofErr w:type="gramEnd"/>
+      <w:r>
+        <w:rPr>
+          <w:rFonts w:asciiTheme="minorHAnsi" w:hAnsiTheme="minorHAnsi"/>
+        </w:rPr>
+        <w:t xml:space="preserve"> the Ins</w:t>
+      </w:r>
+      <w:r>
+        <w:rPr>
+          <w:rFonts w:asciiTheme="minorHAnsi" w:hAnsiTheme="minorHAnsi"/>
+        </w:rPr>
+        <w:t>tructor to know exactly if and when the task is comple</w:t>
+      </w:r>
+      <w:r>
+        <w:rPr>
+          <w:rFonts w:asciiTheme="minorHAnsi" w:hAnsiTheme="minorHAnsi"/>
+        </w:rPr>
+        <w:t>ted from the TA</w:t>
+      </w:r>
+    </w:p>
+    <w:p>
+      <w:pPr>
+        <w:pStyle w:val="Body"/>
+        <w:numPr>
+          <w:ilvl w:val="0"/>
+          <w:numId w:val="6"/>
+        </w:numPr>
+        <w:rPr>
+          <w:rFonts w:asciiTheme="minorHAnsi" w:hAnsiTheme="minorHAnsi"/>
+        </w:rPr>
+      </w:pPr>
+      <w:proofErr w:type="gramStart"/>
+      <w:r>
+        <w:rPr>
+          <w:rFonts w:asciiTheme="minorHAnsi" w:hAnsiTheme="minorHAnsi"/>
+        </w:rPr>
+        <w:t>allow</w:t>
+      </w:r>
+      <w:proofErr w:type="gramEnd"/>
+      <w:r>
+        <w:rPr>
+          <w:rFonts w:asciiTheme="minorHAnsi" w:hAnsiTheme="minorHAnsi"/>
+        </w:rPr>
+        <w:t xml:space="preserve"> the TA to receive feedback on previously completed tasks to improve upon the n</w:t>
+      </w:r>
+      <w:r>
+        <w:rPr>
+          <w:rFonts w:asciiTheme="minorHAnsi" w:hAnsiTheme="minorHAnsi"/>
+        </w:rPr>
+        <w:t>ext instance of the same task</w:t>
+      </w:r>
+    </w:p>
+    <w:p>
+      <w:pPr>
+        <w:pStyle w:val="Body"/>
+        <w:numPr>
+          <w:ilvl w:val="0"/>
+          <w:numId w:val="6"/>
+        </w:numPr>
+        <w:rPr>
+          <w:rFonts w:asciiTheme="minorHAnsi" w:hAnsiTheme="minorHAnsi"/>
+        </w:rPr>
+      </w:pPr>
+      <w:proofErr w:type="gramStart"/>
+      <w:r>
+        <w:rPr>
+          <w:rFonts w:asciiTheme="minorHAnsi" w:hAnsiTheme="minorHAnsi"/>
+        </w:rPr>
+        <w:t>allow</w:t>
+      </w:r>
+      <w:proofErr w:type="gramEnd"/>
+      <w:r>
+        <w:rPr>
+          <w:rFonts w:asciiTheme="minorHAnsi" w:hAnsiTheme="minorHAnsi"/>
+        </w:rPr>
+        <w:t xml:space="preserve"> the </w:t>
+      </w:r>
+      <w:r>
+        <w:rPr>
+          <w:rFonts w:asciiTheme="minorHAnsi" w:hAnsiTheme="minorHAnsi"/>
+        </w:rPr>
+        <w:t>A</w:t>
+      </w:r>
+      <w:r>
+        <w:rPr>
+          <w:rFonts w:asciiTheme="minorHAnsi" w:hAnsiTheme="minorHAnsi"/>
+        </w:rPr>
+        <w:t>dministrator to be able to run reports on demand for TAs’ evaluation data to judge their eligibility for future positions</w:t>
+      </w:r>
+    </w:p>
+    <w:p>
+      <w:pPr>
+        <w:pStyle w:val="Body"/>
+        <w:ind w:firstLine="709"/>
+        <w:rPr>
+          <w:rFonts w:asciiTheme="minorHAnsi" w:hAnsiTheme="minorHAnsi"/>
+        </w:rPr>
+      </w:pPr>
+      <w:proofErr w:type="gramStart"/>
+      <w:r>
+        <w:rPr>
+          <w:rFonts w:asciiTheme="minorHAnsi" w:hAnsiTheme="minorHAnsi"/>
+        </w:rPr>
+        <w:t>could</w:t>
+      </w:r>
+      <w:proofErr w:type="gramEnd"/>
+      <w:r>
+        <w:rPr>
+          <w:rFonts w:asciiTheme="minorHAnsi" w:hAnsiTheme="minorHAnsi"/>
+        </w:rPr>
+        <w:t xml:space="preserve"> solve </w:t>
+      </w:r>
+      <w:r>
+        <w:rPr>
+          <w:rFonts w:asciiTheme="minorHAnsi" w:hAnsiTheme="minorHAnsi"/>
+        </w:rPr>
+        <w:t>the underlying problems with the current infrastructure.</w:t>
+      </w:r>
+      <w:r>
+        <w:rPr>
+          <w:rFonts w:asciiTheme="minorHAnsi" w:hAnsiTheme="minorHAnsi"/>
+        </w:rPr>
+        <w:br/>
+      </w:r>
+      <w:r>
+        <w:rPr>
+          <w:rFonts w:asciiTheme="minorHAnsi" w:hAnsiTheme="minorHAnsi"/>
+        </w:rPr>
+        <w:t xml:space="preserve"> </w:t>
+      </w:r>
+    </w:p>
+    <w:p>
+      <w:pPr>
+        <w:pStyle w:val="Body"/>
+        <w:ind w:left="709"/>
+        <w:rPr>
+          <w:rFonts w:asciiTheme="minorHAnsi" w:hAnsiTheme="minorHAnsi"/>
+        </w:rPr>
+      </w:pPr>
+      <w:r>
+        <w:rPr>
+          <w:rFonts w:asciiTheme="minorHAnsi" w:hAnsiTheme="minorHAnsi"/>
+        </w:rPr>
+        <w:t xml:space="preserve">The </w:t>
+      </w:r>
+      <w:proofErr w:type="spellStart"/>
+      <w:r>
+        <w:rPr>
+          <w:rFonts w:asciiTheme="minorHAnsi" w:hAnsiTheme="minorHAnsi"/>
+        </w:rPr>
+        <w:t>TAEval</w:t>
+      </w:r>
+      <w:proofErr w:type="spellEnd"/>
+      <w:r>
+        <w:rPr>
+          <w:rFonts w:asciiTheme="minorHAnsi" w:hAnsiTheme="minorHAnsi"/>
+        </w:rPr>
+        <w:t xml:space="preserve"> system is the proposed system </w:t>
+      </w:r>
+      <w:r>
+        <w:rPr>
+          <w:rFonts w:asciiTheme="minorHAnsi" w:hAnsiTheme="minorHAnsi"/>
+        </w:rPr>
+        <w:t xml:space="preserve">to be used by TAs, Instructors, and Administrators </w:t>
+      </w:r>
+      <w:r>
+        <w:rPr>
+          <w:rFonts w:asciiTheme="minorHAnsi" w:hAnsiTheme="minorHAnsi"/>
+        </w:rPr>
+        <w:t xml:space="preserve">that will allow Instructors to assign tasks to TAs </w:t>
+      </w:r>
+      <w:r>
+        <w:rPr>
+          <w:rFonts w:asciiTheme="minorHAnsi" w:hAnsiTheme="minorHAnsi"/>
+        </w:rPr>
+        <w:t>of</w:t>
+      </w:r>
+      <w:r>
+        <w:rPr>
+          <w:rFonts w:asciiTheme="minorHAnsi" w:hAnsiTheme="minorHAnsi"/>
+        </w:rPr>
+        <w:t xml:space="preserve"> the course they are instructing and to provide feedback to the TAs about how they are doing on their tasks.</w:t>
+      </w:r>
+    </w:p>
+    <w:p>
+      <w:pPr>
+        <w:pStyle w:val="Body"/>
+        <w:ind w:left="709"/>
+        <w:rPr>
+          <w:rFonts w:asciiTheme="minorHAnsi" w:hAnsiTheme="minorHAnsi"/>
+        </w:rPr>
+      </w:pPr>
+      <w:r>
+        <w:rPr>
+          <w:rFonts w:asciiTheme="minorHAnsi" w:hAnsiTheme="minorHAnsi"/>
+        </w:rPr>
+        <w:t xml:space="preserve">The scope of the </w:t>
+      </w:r>
+      <w:proofErr w:type="spellStart"/>
+      <w:r>
+        <w:rPr>
+          <w:rFonts w:asciiTheme="minorHAnsi" w:hAnsiTheme="minorHAnsi"/>
+        </w:rPr>
+        <w:t>TAEval</w:t>
+      </w:r>
+      <w:proofErr w:type="spellEnd"/>
+      <w:r>
+        <w:rPr>
+          <w:rFonts w:asciiTheme="minorHAnsi" w:hAnsiTheme="minorHAnsi"/>
+        </w:rPr>
+        <w:t xml:space="preserve"> system is for tasks and evaluation to be assigned, completed and evaluated over the course of the term.</w:t>
+      </w:r>
+    </w:p>
+    <w:p>
+      <w:pPr>
+        <w:pStyle w:val="Body"/>
+        <w:rPr>
+          <w:rFonts w:asciiTheme="minorHAnsi" w:hAnsiTheme="minorHAnsi"/>
+        </w:rPr>
+      </w:pPr>
+    </w:p>
+    <w:p>
+      <w:pPr>
+        <w:pStyle w:val="Body"/>
+        <w:ind w:left="709"/>
+        <w:rPr>
+          <w:rFonts w:asciiTheme="minorHAnsi" w:hAnsiTheme="minorHAnsi"/>
+        </w:rPr>
+      </w:pPr>
+      <w:r>
+        <w:rPr>
+          <w:rFonts w:asciiTheme="minorHAnsi" w:hAnsiTheme="minorHAnsi"/>
+        </w:rPr>
+        <w:t xml:space="preserve">The </w:t>
+      </w:r>
+      <w:proofErr w:type="spellStart"/>
+      <w:r>
+        <w:rPr>
+          <w:rFonts w:asciiTheme="minorHAnsi" w:hAnsiTheme="minorHAnsi"/>
+        </w:rPr>
+        <w:t>TAEval</w:t>
+      </w:r>
+      <w:proofErr w:type="spellEnd"/>
+      <w:r>
+        <w:rPr>
+          <w:rFonts w:asciiTheme="minorHAnsi" w:hAnsiTheme="minorHAnsi"/>
+        </w:rPr>
+        <w:t xml:space="preserve"> system will be comprised of the following main features for the Instructor:</w:t>
+      </w:r>
+    </w:p>
+    <w:p>
+      <w:pPr>
+        <w:pStyle w:val="Body"/>
+        <w:numPr>
+          <w:ilvl w:val="0"/>
+          <w:numId w:val="5"/>
+        </w:numPr>
+        <w:ind w:left="709"/>
+        <w:rPr>
+          <w:rFonts w:asciiTheme="minorHAnsi" w:hAnsiTheme="minorHAnsi"/>
+          <w:position w:val="-2"/>
+        </w:rPr>
+      </w:pPr>
+      <w:r>
+        <w:rPr>
+          <w:rFonts w:asciiTheme="minorHAnsi" w:hAnsiTheme="minorHAnsi"/>
+        </w:rPr>
+        <w:t xml:space="preserve">Instructor can create, modify and deleted tasks.  </w:t>
+      </w:r>
+    </w:p>
+    <w:p>
+      <w:pPr>
+        <w:pStyle w:val="Body"/>
+        <w:numPr>
+          <w:ilvl w:val="0"/>
+          <w:numId w:val="5"/>
+        </w:numPr>
+        <w:ind w:left="709"/>
+        <w:rPr>
+          <w:rFonts w:asciiTheme="minorHAnsi" w:hAnsiTheme="minorHAnsi"/>
+          <w:position w:val="-2"/>
+        </w:rPr>
+      </w:pPr>
+      <w:r>
+        <w:rPr>
+          <w:rFonts w:asciiTheme="minorHAnsi" w:hAnsiTheme="minorHAnsi"/>
+        </w:rPr>
+        <w:t>Instructors will assign tasks to an associated TA.</w:t>
+      </w:r>
+    </w:p>
+    <w:p>
+      <w:pPr>
+        <w:pStyle w:val="Body"/>
+        <w:numPr>
+          <w:ilvl w:val="0"/>
+          <w:numId w:val="5"/>
+        </w:numPr>
+        <w:ind w:left="709"/>
+        <w:rPr>
+          <w:rFonts w:asciiTheme="minorHAnsi" w:hAnsiTheme="minorHAnsi"/>
+          <w:position w:val="-2"/>
+        </w:rPr>
+      </w:pPr>
+      <w:r>
+        <w:rPr>
+          <w:rFonts w:asciiTheme="minorHAnsi" w:hAnsiTheme="minorHAnsi"/>
+        </w:rPr>
+        <w:t>Instructors will provide feedback and an evaluation rating for each task assigned to a TA.</w:t>
+      </w:r>
+    </w:p>
+    <w:p>
+      <w:pPr>
+        <w:pStyle w:val="Body"/>
+        <w:ind w:left="709"/>
+        <w:rPr>
+          <w:rFonts w:asciiTheme="minorHAnsi" w:hAnsiTheme="minorHAnsi"/>
+        </w:rPr>
+      </w:pPr>
+    </w:p>
+    <w:p>
+      <w:pPr>
+        <w:pStyle w:val="Body"/>
+        <w:ind w:left="709"/>
+        <w:rPr>
+          <w:rFonts w:asciiTheme="minorHAnsi" w:hAnsiTheme="minorHAnsi"/>
+        </w:rPr>
+      </w:pPr>
+      <w:r>
+        <w:rPr>
+          <w:rFonts w:asciiTheme="minorHAnsi" w:hAnsiTheme="minorHAnsi"/>
+        </w:rPr>
+        <w:t xml:space="preserve">The </w:t>
+      </w:r>
+      <w:proofErr w:type="spellStart"/>
+      <w:r>
+        <w:rPr>
+          <w:rFonts w:asciiTheme="minorHAnsi" w:hAnsiTheme="minorHAnsi"/>
+        </w:rPr>
+        <w:t>TAEval</w:t>
+      </w:r>
+      <w:proofErr w:type="spellEnd"/>
+      <w:r>
+        <w:rPr>
+          <w:rFonts w:asciiTheme="minorHAnsi" w:hAnsiTheme="minorHAnsi"/>
+        </w:rPr>
+        <w:t xml:space="preserve"> system will be comprised of the following main features for the Administrators:</w:t>
+      </w:r>
+    </w:p>
+    <w:p>
+      <w:pPr>
+        <w:pStyle w:val="Body"/>
+        <w:numPr>
+          <w:ilvl w:val="0"/>
+          <w:numId w:val="5"/>
+        </w:numPr>
+        <w:ind w:left="709"/>
+        <w:rPr>
+          <w:rFonts w:asciiTheme="minorHAnsi" w:hAnsiTheme="minorHAnsi"/>
+          <w:position w:val="-2"/>
+        </w:rPr>
+      </w:pPr>
+      <w:r>
+        <w:rPr>
+          <w:rFonts w:asciiTheme="minorHAnsi" w:hAnsiTheme="minorHAnsi"/>
+        </w:rPr>
+        <w:t xml:space="preserve">Administrator will be to manage system data such as to courses, instructors, and </w:t>
+      </w:r>
+      <w:proofErr w:type="spellStart"/>
+      <w:r>
+        <w:rPr>
+          <w:rFonts w:asciiTheme="minorHAnsi" w:hAnsiTheme="minorHAnsi"/>
+        </w:rPr>
+        <w:t>TAs.</w:t>
+      </w:r>
+      <w:proofErr w:type="spellEnd"/>
+    </w:p>
+    <w:p>
+      <w:pPr>
+        <w:pStyle w:val="Body"/>
+        <w:numPr>
+          <w:ilvl w:val="0"/>
+          <w:numId w:val="5"/>
+        </w:numPr>
+        <w:ind w:left="709"/>
+        <w:rPr>
+          <w:rFonts w:asciiTheme="minorHAnsi" w:hAnsiTheme="minorHAnsi"/>
+          <w:position w:val="-2"/>
+        </w:rPr>
+      </w:pPr>
+      <w:r>
+        <w:rPr>
+          <w:rFonts w:asciiTheme="minorHAnsi" w:hAnsiTheme="minorHAnsi"/>
+        </w:rPr>
+        <w:t xml:space="preserve">Administrators will be able to execute reports on the </w:t>
+      </w:r>
+      <w:proofErr w:type="spellStart"/>
+      <w:r>
+        <w:rPr>
+          <w:rFonts w:asciiTheme="minorHAnsi" w:hAnsiTheme="minorHAnsi"/>
+        </w:rPr>
+        <w:t>TAEval</w:t>
+      </w:r>
+      <w:proofErr w:type="spellEnd"/>
+      <w:r>
+        <w:rPr>
+          <w:rFonts w:asciiTheme="minorHAnsi" w:hAnsiTheme="minorHAnsi"/>
+        </w:rPr>
+        <w:t xml:space="preserve"> persistent data.</w:t>
+      </w:r>
+    </w:p>
+    <w:p>
+      <w:pPr>
+        <w:pStyle w:val="Body"/>
+        <w:ind w:left="709"/>
+        <w:rPr>
+          <w:rFonts w:asciiTheme="minorHAnsi" w:hAnsiTheme="minorHAnsi"/>
+        </w:rPr>
+      </w:pPr>
+    </w:p>
+    <w:p>
+      <w:pPr>
+        <w:pStyle w:val="Body"/>
+        <w:ind w:left="709"/>
+        <w:rPr>
+          <w:rFonts w:asciiTheme="minorHAnsi" w:hAnsiTheme="minorHAnsi"/>
+        </w:rPr>
+      </w:pPr>
+      <w:r>
+        <w:rPr>
+          <w:rFonts w:asciiTheme="minorHAnsi" w:hAnsiTheme="minorHAnsi"/>
+        </w:rPr>
+        <w:t xml:space="preserve">The </w:t>
+      </w:r>
+      <w:proofErr w:type="spellStart"/>
+      <w:r>
+        <w:rPr>
+          <w:rFonts w:asciiTheme="minorHAnsi" w:hAnsiTheme="minorHAnsi"/>
+        </w:rPr>
+        <w:t>TAEval</w:t>
+      </w:r>
+      <w:proofErr w:type="spellEnd"/>
+      <w:r>
+        <w:rPr>
+          <w:rFonts w:asciiTheme="minorHAnsi" w:hAnsiTheme="minorHAnsi"/>
+        </w:rPr>
+        <w:t xml:space="preserve"> system will be comprised of the following main features for the TAs:</w:t>
+      </w:r>
+    </w:p>
+    <w:p>
+      <w:pPr>
+        <w:pStyle w:val="Body"/>
+        <w:numPr>
+          <w:ilvl w:val="0"/>
+          <w:numId w:val="5"/>
+        </w:numPr>
+        <w:ind w:left="709"/>
+        <w:rPr>
+          <w:rFonts w:asciiTheme="minorHAnsi" w:hAnsiTheme="minorHAnsi"/>
+          <w:position w:val="-2"/>
+        </w:rPr>
+      </w:pPr>
+      <w:r>
+        <w:rPr>
+          <w:rFonts w:asciiTheme="minorHAnsi" w:hAnsiTheme="minorHAnsi"/>
+        </w:rPr>
+        <w:t>TAs can view the tasks that have been assigned to them.</w:t>
+      </w:r>
+    </w:p>
+    <w:p>
+      <w:pPr>
+        <w:pStyle w:val="Body"/>
+        <w:numPr>
+          <w:ilvl w:val="0"/>
+          <w:numId w:val="5"/>
+        </w:numPr>
+        <w:ind w:left="709"/>
+        <w:rPr>
+          <w:rFonts w:asciiTheme="minorHAnsi" w:hAnsiTheme="minorHAnsi"/>
+          <w:position w:val="-2"/>
+        </w:rPr>
+      </w:pPr>
+      <w:r>
+        <w:rPr>
+          <w:rFonts w:asciiTheme="minorHAnsi" w:hAnsiTheme="minorHAnsi"/>
+        </w:rPr>
+        <w:t>TAs can view evaluation on their tasks once the have been entered by the instructor.</w:t>
+      </w:r>
+    </w:p>
+    <w:p>
+      <w:pPr>
+        <w:pStyle w:val="Body"/>
+        <w:ind w:left="709"/>
+        <w:rPr>
+          <w:rFonts w:asciiTheme="minorHAnsi" w:hAnsiTheme="minorHAnsi"/>
+        </w:rPr>
+      </w:pPr>
+    </w:p>
+    <w:p>
+      <w:pPr>
+        <w:pStyle w:val="Body"/>
+        <w:ind w:left="709"/>
+        <w:rPr>
+          <w:rFonts w:asciiTheme="minorHAnsi" w:hAnsiTheme="minorHAnsi"/>
+        </w:rPr>
+      </w:pPr>
+      <w:r>
+        <w:rPr>
+          <w:rFonts w:asciiTheme="minorHAnsi" w:hAnsiTheme="minorHAnsi"/>
+        </w:rPr>
+        <w:t xml:space="preserve">For further details with regards to detailed system features, technical specifications, graphic user interface (GUI), data storage and inter-process communications refer to the </w:t>
+      </w:r>
+      <w:proofErr w:type="spellStart"/>
+      <w:r>
+        <w:rPr>
+          <w:rFonts w:asciiTheme="minorHAnsi" w:hAnsiTheme="minorHAnsi"/>
+        </w:rPr>
+        <w:t>TAEval</w:t>
+      </w:r>
+      <w:proofErr w:type="spellEnd"/>
+      <w:r>
+        <w:rPr>
+          <w:rFonts w:asciiTheme="minorHAnsi" w:hAnsiTheme="minorHAnsi"/>
+        </w:rPr>
+        <w:t xml:space="preserve"> system description.</w:t>
+      </w:r>
     </w:p>
     <w:p>
       <w:pPr>
         <w:pStyle w:val="ListParagraph"/>
-        <w:ind w:left="709" w:hanging="709"/>
-      </w:pPr>
-      <w:r>
-        <w:t>&lt;Sean’s intro here, to have content appended by Steven &amp; edited by Steven&gt;</w:t>
-      </w:r>
-      <w:r>
-        <w:br/>
-      </w:r>
-      <w:r>
-        <w:rPr>
-          <w:sz w:val="36"/>
-          <w:szCs w:val="36"/>
-        </w:rPr>
-        <w:t>1.1 Purpose of System</w:t>
-      </w:r>
+        <w:ind w:left="709"/>
+        <w:rPr>
+          <w:sz w:val="36"/>
+          <w:szCs w:val="36"/>
+        </w:rPr>
+      </w:pPr>
       <w:r>
         <w:rPr>
           <w:sz w:val="36"/>
@@ -818,6 +1580,285 @@
         <w:br/>
         <w:t>1.2 Overview of Document</w:t>
       </w:r>
+    </w:p>
+    <w:p>
+      <w:pPr>
+        <w:pStyle w:val="Body"/>
+        <w:ind w:left="709"/>
+        <w:rPr>
+          <w:rFonts w:ascii="Cambria" w:hAnsi="Cambria"/>
+        </w:rPr>
+      </w:pPr>
+    </w:p>
+    <w:p>
+      <w:pPr>
+        <w:pStyle w:val="Body"/>
+        <w:ind w:left="709"/>
+        <w:rPr>
+          <w:rFonts w:ascii="Cambria" w:hAnsi="Cambria"/>
+        </w:rPr>
+      </w:pPr>
+      <w:r>
+        <w:rPr>
+          <w:rFonts w:ascii="Cambria" w:hAnsi="Cambria"/>
+        </w:rPr>
+        <w:t xml:space="preserve">The purpose of this requirements analysis document is </w:t>
+      </w:r>
+      <w:r>
+        <w:rPr>
+          <w:rFonts w:ascii="Cambria" w:hAnsi="Cambria"/>
+        </w:rPr>
+        <w:t xml:space="preserve">to </w:t>
+      </w:r>
+      <w:r>
+        <w:rPr>
+          <w:rFonts w:ascii="Cambria" w:hAnsi="Cambria"/>
+        </w:rPr>
+        <w:t>provide an agreement with the client with re</w:t>
+      </w:r>
+      <w:r>
+        <w:rPr>
+          <w:rFonts w:ascii="Cambria" w:hAnsi="Cambria"/>
+        </w:rPr>
+        <w:t>spect</w:t>
+      </w:r>
+      <w:r>
+        <w:rPr>
+          <w:rFonts w:ascii="Cambria" w:hAnsi="Cambria"/>
+        </w:rPr>
+        <w:t xml:space="preserve"> to the functional and non-functional requirements of the </w:t>
+      </w:r>
+      <w:proofErr w:type="spellStart"/>
+      <w:r>
+        <w:rPr>
+          <w:rFonts w:ascii="Cambria" w:hAnsi="Cambria"/>
+        </w:rPr>
+        <w:t>TAEval</w:t>
+      </w:r>
+      <w:proofErr w:type="spellEnd"/>
+      <w:r>
+        <w:rPr>
+          <w:rFonts w:ascii="Cambria" w:hAnsi="Cambria"/>
+        </w:rPr>
+        <w:t xml:space="preserve"> system.</w:t>
+      </w:r>
+    </w:p>
+    <w:p>
+      <w:pPr>
+        <w:pStyle w:val="Body"/>
+        <w:ind w:left="709"/>
+        <w:rPr>
+          <w:rFonts w:ascii="Cambria" w:hAnsi="Cambria"/>
+        </w:rPr>
+      </w:pPr>
+    </w:p>
+    <w:p>
+      <w:pPr>
+        <w:pStyle w:val="Body"/>
+        <w:ind w:left="709"/>
+        <w:rPr>
+          <w:rFonts w:ascii="Cambria" w:hAnsi="Cambria"/>
+        </w:rPr>
+      </w:pPr>
+      <w:r>
+        <w:rPr>
+          <w:rFonts w:ascii="Cambria" w:hAnsi="Cambria"/>
+        </w:rPr>
+        <w:t>The document contains the following documentation wi</w:t>
+      </w:r>
+      <w:r>
+        <w:rPr>
+          <w:rFonts w:ascii="Cambria" w:hAnsi="Cambria"/>
+        </w:rPr>
+        <w:t xml:space="preserve">th regards to the </w:t>
+      </w:r>
+      <w:proofErr w:type="spellStart"/>
+      <w:r>
+        <w:rPr>
+          <w:rFonts w:ascii="Cambria" w:hAnsi="Cambria"/>
+        </w:rPr>
+        <w:t>TAEval</w:t>
+      </w:r>
+      <w:proofErr w:type="spellEnd"/>
+      <w:r>
+        <w:rPr>
+          <w:rFonts w:ascii="Cambria" w:hAnsi="Cambria"/>
+        </w:rPr>
+        <w:t xml:space="preserve"> system:</w:t>
+      </w:r>
+    </w:p>
+    <w:p>
+      <w:pPr>
+        <w:pStyle w:val="Body"/>
+        <w:numPr>
+          <w:ilvl w:val="0"/>
+          <w:numId w:val="5"/>
+        </w:numPr>
+        <w:ind w:left="709"/>
+        <w:rPr>
+          <w:rFonts w:ascii="Cambria" w:hAnsi="Cambria"/>
+          <w:position w:val="-2"/>
+        </w:rPr>
+      </w:pPr>
+      <w:r>
+        <w:rPr>
+          <w:rFonts w:ascii="Cambria" w:hAnsi="Cambria"/>
+        </w:rPr>
+        <w:t>List of functional requirements in a traceability matrix</w:t>
+      </w:r>
+    </w:p>
+    <w:p>
+      <w:pPr>
+        <w:pStyle w:val="Body"/>
+        <w:numPr>
+          <w:ilvl w:val="0"/>
+          <w:numId w:val="5"/>
+        </w:numPr>
+        <w:ind w:left="709"/>
+        <w:rPr>
+          <w:rFonts w:ascii="Cambria" w:hAnsi="Cambria"/>
+          <w:position w:val="-2"/>
+        </w:rPr>
+      </w:pPr>
+      <w:r>
+        <w:rPr>
+          <w:rFonts w:ascii="Cambria" w:hAnsi="Cambria"/>
+        </w:rPr>
+        <w:t>List of non-functional requirements in a traceability matrix</w:t>
+      </w:r>
+    </w:p>
+    <w:p>
+      <w:pPr>
+        <w:pStyle w:val="Body"/>
+        <w:numPr>
+          <w:ilvl w:val="0"/>
+          <w:numId w:val="5"/>
+        </w:numPr>
+        <w:ind w:left="709"/>
+        <w:rPr>
+          <w:rFonts w:ascii="Cambria" w:hAnsi="Cambria"/>
+          <w:position w:val="-2"/>
+        </w:rPr>
+      </w:pPr>
+      <w:r>
+        <w:rPr>
+          <w:rFonts w:ascii="Cambria" w:hAnsi="Cambria"/>
+        </w:rPr>
+        <w:t>Use case diagrams for the Instructor and TA actors</w:t>
+      </w:r>
+    </w:p>
+    <w:p>
+      <w:pPr>
+        <w:pStyle w:val="Body"/>
+        <w:numPr>
+          <w:ilvl w:val="0"/>
+          <w:numId w:val="5"/>
+        </w:numPr>
+        <w:ind w:left="709"/>
+        <w:rPr>
+          <w:rFonts w:ascii="Cambria" w:hAnsi="Cambria"/>
+          <w:position w:val="-2"/>
+        </w:rPr>
+      </w:pPr>
+      <w:r>
+        <w:rPr>
+          <w:rFonts w:ascii="Cambria" w:hAnsi="Cambria"/>
+        </w:rPr>
+        <w:t>Detailed use case descriptions</w:t>
+      </w:r>
+    </w:p>
+    <w:p>
+      <w:pPr>
+        <w:pStyle w:val="Body"/>
+        <w:numPr>
+          <w:ilvl w:val="0"/>
+          <w:numId w:val="5"/>
+        </w:numPr>
+        <w:ind w:left="709"/>
+        <w:rPr>
+          <w:rFonts w:ascii="Cambria" w:hAnsi="Cambria"/>
+          <w:position w:val="-2"/>
+        </w:rPr>
+      </w:pPr>
+      <w:r>
+        <w:rPr>
+          <w:rFonts w:ascii="Cambria" w:hAnsi="Cambria"/>
+        </w:rPr>
+        <w:t xml:space="preserve">Object model that is comprised of </w:t>
+      </w:r>
+      <w:r>
+        <w:rPr>
+          <w:rFonts w:ascii="Cambria" w:hAnsi="Cambria"/>
+        </w:rPr>
+        <w:t>a d</w:t>
+      </w:r>
+      <w:r>
+        <w:rPr>
+          <w:rFonts w:ascii="Cambria" w:hAnsi="Cambria"/>
+        </w:rPr>
+        <w:t xml:space="preserve">ata dictionary, which describes the </w:t>
+      </w:r>
+      <w:proofErr w:type="spellStart"/>
+      <w:r>
+        <w:rPr>
+          <w:rFonts w:ascii="Cambria" w:hAnsi="Cambria"/>
+        </w:rPr>
+        <w:t>TAEval</w:t>
+      </w:r>
+      <w:proofErr w:type="spellEnd"/>
+      <w:r>
+        <w:rPr>
+          <w:rFonts w:ascii="Cambria" w:hAnsi="Cambria"/>
+        </w:rPr>
+        <w:t xml:space="preserve"> entity, boundary and control objects, and a</w:t>
+      </w:r>
+      <w:r>
+        <w:rPr>
+          <w:rFonts w:ascii="Cambria" w:hAnsi="Cambria"/>
+        </w:rPr>
+        <w:t xml:space="preserve"> UML</w:t>
+      </w:r>
+      <w:r>
+        <w:rPr>
+          <w:rFonts w:ascii="Cambria" w:hAnsi="Cambria"/>
+        </w:rPr>
+        <w:t xml:space="preserve"> class diagram.</w:t>
+      </w:r>
+    </w:p>
+    <w:p>
+      <w:pPr>
+        <w:pStyle w:val="Body"/>
+        <w:numPr>
+          <w:ilvl w:val="0"/>
+          <w:numId w:val="5"/>
+        </w:numPr>
+        <w:ind w:left="709"/>
+        <w:rPr>
+          <w:rStyle w:val="TableGrid"/>
+          <w:rFonts w:ascii="Cambria" w:hAnsi="Cambria"/>
+          <w:position w:val="-2"/>
+        </w:rPr>
+      </w:pPr>
+      <w:r>
+        <w:rPr>
+          <w:rFonts w:ascii="Cambria" w:hAnsi="Cambria"/>
+        </w:rPr>
+        <w:t xml:space="preserve">Dynamic model that is comprised of sequence diagrams, that map the instructors user cases, and state machine diagrams that map </w:t>
+      </w:r>
+      <w:r>
+        <w:rPr>
+          <w:rFonts w:ascii="Cambria" w:hAnsi="Cambria"/>
+        </w:rPr>
+        <w:t>only the entity objects.</w:t>
+      </w:r>
+      <w:bookmarkStart w:id="0" w:name="_GoBack"/>
+      <w:bookmarkEnd w:id="0"/>
+    </w:p>
+    <w:p>
+      <w:pPr>
+        <w:pStyle w:val="ListParagraph"/>
+        <w:ind w:left="709"/>
+      </w:pPr>
     </w:p>
     <w:p>
       <w:pPr>
@@ -918,6 +1959,16 @@
         </w:rPr>
         <w:t>Functional Requirements</w:t>
       </w:r>
+    </w:p>
+    <w:p>
+      <w:pPr>
+        <w:pStyle w:val="ListParagraph"/>
+        <w:ind w:left="1089"/>
+        <w:rPr>
+          <w:sz w:val="36"/>
+          <w:szCs w:val="36"/>
+        </w:rPr>
+      </w:pPr>
     </w:p>
     <w:p>
       <w:pPr>
@@ -1239,6 +2290,9 @@
             <w:r>
               <w:t xml:space="preserve"> such as: TA evaluation ratings for one TA spanning all terms, TA evaluation ratings for all TAs spanning one term, TA evaluation ratings for all TAs for a particular course offering</w:t>
             </w:r>
+            <w:r>
+              <w:t>, specific TA evaluation ratings (such as only ‘poor’, or only ‘excellent’) for all TAs spanning all terms.</w:t>
+            </w:r>
           </w:p>
         </w:tc>
       </w:tr>
@@ -1572,6 +2626,24 @@
           <w:szCs w:val="36"/>
         </w:rPr>
         <w:t>Non-functional Requirements</w:t>
+      </w:r>
+    </w:p>
+    <w:p>
+      <w:pPr>
+        <w:pStyle w:val="ListParagraph"/>
+        <w:ind w:left="1089"/>
+        <w:rPr>
+          <w:sz w:val="36"/>
+          <w:szCs w:val="36"/>
+        </w:rPr>
+      </w:pPr>
+    </w:p>
+    <w:p>
+      <w:pPr>
+        <w:ind w:left="709"/>
+      </w:pPr>
+      <w:r>
+        <w:t>Table 2 – Non-functional Requirements</w:t>
       </w:r>
     </w:p>
     <w:tbl>
@@ -2574,10 +3646,7 @@
           </w:tcPr>
           <w:p>
             <w:r>
-              <w:t>NFR-2</w:t>
-            </w:r>
-            <w:r>
-              <w:t>8</w:t>
+              <w:t>NFR-28</w:t>
             </w:r>
           </w:p>
         </w:tc>
@@ -2609,10 +3678,7 @@
           </w:tcPr>
           <w:p>
             <w:r>
-              <w:t>NFR-2</w:t>
-            </w:r>
-            <w:r>
-              <w:t>9</w:t>
+              <w:t>NFR-29</w:t>
             </w:r>
           </w:p>
         </w:tc>
@@ -2696,7 +3762,13 @@
           </w:tcPr>
           <w:p>
             <w:r>
-              <w:t>The product must be delivered in a CD-ROM with everything necessary to install the program.</w:t>
+              <w:t>The product must be delivered in a CD-ROM</w:t>
+            </w:r>
+            <w:r>
+              <w:t>/DVD</w:t>
+            </w:r>
+            <w:r>
+              <w:t xml:space="preserve"> with everything necessary to install the program.</w:t>
             </w:r>
           </w:p>
         </w:tc>
@@ -2766,8 +3838,6 @@
         <w:br/>
         <w:t>2.4.1 Use Case Model</w:t>
       </w:r>
-      <w:bookmarkStart w:id="0" w:name="_GoBack"/>
-      <w:bookmarkEnd w:id="0"/>
       <w:r>
         <w:rPr>
           <w:sz w:val="36"/>
@@ -2848,6 +3918,161 @@
 <file path=word/numbering.xml><?xml version="1.0" encoding="utf-8"?>
 <w:numbering xmlns:wpc="http://schemas.microsoft.com/office/word/2010/wordprocessingCanvas" xmlns:mo="http://schemas.microsoft.com/office/mac/office/2008/main" xmlns:mc="http://schemas.openxmlformats.org/markup-compatibility/2006" xmlns:mv="urn:schemas-microsoft-com:mac:vml" xmlns:o="urn:schemas-microsoft-com:office:office" xmlns:r="http://schemas.openxmlformats.org/officeDocument/2006/relationships" xmlns:m="http://schemas.openxmlformats.org/officeDocument/2006/math" xmlns:v="urn:schemas-microsoft-com:vml" xmlns:wp14="http://schemas.microsoft.com/office/word/2010/wordprocessingDrawing" xmlns:wp="http://schemas.openxmlformats.org/drawingml/2006/wordprocessingDrawing" xmlns:w10="urn:schemas-microsoft-com:office:word" xmlns:w="http://schemas.openxmlformats.org/wordprocessingml/2006/main" xmlns:w14="http://schemas.microsoft.com/office/word/2010/wordml" xmlns:wpg="http://schemas.microsoft.com/office/word/2010/wordprocessingGroup" xmlns:wpi="http://schemas.microsoft.com/office/word/2010/wordprocessingInk" xmlns:wne="http://schemas.microsoft.com/office/word/2006/wordml" xmlns:wps="http://schemas.microsoft.com/office/word/2010/wordprocessingShape" mc:Ignorable="w14 wp14">
   <w:abstractNum w:abstractNumId="0">
+    <w:nsid w:val="00000004"/>
+    <w:multiLevelType w:val="multilevel"/>
+    <w:tmpl w:val="894EE876"/>
+    <w:lvl w:ilvl="0">
+      <w:start w:val="1"/>
+      <w:numFmt w:val="bullet"/>
+      <w:lvlText w:val="•"/>
+      <w:lvlJc w:val="left"/>
+      <w:pPr>
+        <w:tabs>
+          <w:tab w:val="num" w:pos="180"/>
+        </w:tabs>
+        <w:ind w:left="180" w:firstLine="0"/>
+      </w:pPr>
+      <w:rPr>
+        <w:rFonts w:hint="default"/>
+        <w:position w:val="-2"/>
+      </w:rPr>
+    </w:lvl>
+    <w:lvl w:ilvl="1">
+      <w:start w:val="1"/>
+      <w:numFmt w:val="bullet"/>
+      <w:lvlText w:val="•"/>
+      <w:lvlJc w:val="left"/>
+      <w:pPr>
+        <w:tabs>
+          <w:tab w:val="num" w:pos="180"/>
+        </w:tabs>
+        <w:ind w:left="180" w:firstLine="360"/>
+      </w:pPr>
+      <w:rPr>
+        <w:rFonts w:hint="default"/>
+        <w:position w:val="-2"/>
+      </w:rPr>
+    </w:lvl>
+    <w:lvl w:ilvl="2">
+      <w:start w:val="1"/>
+      <w:numFmt w:val="bullet"/>
+      <w:lvlText w:val="•"/>
+      <w:lvlJc w:val="left"/>
+      <w:pPr>
+        <w:tabs>
+          <w:tab w:val="num" w:pos="180"/>
+        </w:tabs>
+        <w:ind w:left="180" w:firstLine="720"/>
+      </w:pPr>
+      <w:rPr>
+        <w:rFonts w:hint="default"/>
+        <w:position w:val="-2"/>
+      </w:rPr>
+    </w:lvl>
+    <w:lvl w:ilvl="3">
+      <w:start w:val="1"/>
+      <w:numFmt w:val="bullet"/>
+      <w:lvlText w:val="•"/>
+      <w:lvlJc w:val="left"/>
+      <w:pPr>
+        <w:tabs>
+          <w:tab w:val="num" w:pos="180"/>
+        </w:tabs>
+        <w:ind w:left="180" w:firstLine="1080"/>
+      </w:pPr>
+      <w:rPr>
+        <w:rFonts w:hint="default"/>
+        <w:position w:val="-2"/>
+      </w:rPr>
+    </w:lvl>
+    <w:lvl w:ilvl="4">
+      <w:start w:val="1"/>
+      <w:numFmt w:val="bullet"/>
+      <w:lvlText w:val="•"/>
+      <w:lvlJc w:val="left"/>
+      <w:pPr>
+        <w:tabs>
+          <w:tab w:val="num" w:pos="180"/>
+        </w:tabs>
+        <w:ind w:left="180" w:firstLine="1440"/>
+      </w:pPr>
+      <w:rPr>
+        <w:rFonts w:hint="default"/>
+        <w:position w:val="-2"/>
+      </w:rPr>
+    </w:lvl>
+    <w:lvl w:ilvl="5">
+      <w:start w:val="1"/>
+      <w:numFmt w:val="bullet"/>
+      <w:lvlText w:val="•"/>
+      <w:lvlJc w:val="left"/>
+      <w:pPr>
+        <w:tabs>
+          <w:tab w:val="num" w:pos="180"/>
+        </w:tabs>
+        <w:ind w:left="180" w:firstLine="1800"/>
+      </w:pPr>
+      <w:rPr>
+        <w:rFonts w:hint="default"/>
+        <w:position w:val="-2"/>
+      </w:rPr>
+    </w:lvl>
+    <w:lvl w:ilvl="6">
+      <w:start w:val="1"/>
+      <w:numFmt w:val="bullet"/>
+      <w:lvlText w:val="•"/>
+      <w:lvlJc w:val="left"/>
+      <w:pPr>
+        <w:tabs>
+          <w:tab w:val="num" w:pos="180"/>
+        </w:tabs>
+        <w:ind w:left="180" w:firstLine="2160"/>
+      </w:pPr>
+      <w:rPr>
+        <w:rFonts w:hint="default"/>
+        <w:position w:val="-2"/>
+      </w:rPr>
+    </w:lvl>
+    <w:lvl w:ilvl="7">
+      <w:start w:val="1"/>
+      <w:numFmt w:val="bullet"/>
+      <w:lvlText w:val="•"/>
+      <w:lvlJc w:val="left"/>
+      <w:pPr>
+        <w:tabs>
+          <w:tab w:val="num" w:pos="180"/>
+        </w:tabs>
+        <w:ind w:left="180" w:firstLine="2520"/>
+      </w:pPr>
+      <w:rPr>
+        <w:rFonts w:hint="default"/>
+        <w:position w:val="-2"/>
+      </w:rPr>
+    </w:lvl>
+    <w:lvl w:ilvl="8">
+      <w:start w:val="1"/>
+      <w:numFmt w:val="bullet"/>
+      <w:lvlText w:val="•"/>
+      <w:lvlJc w:val="left"/>
+      <w:pPr>
+        <w:tabs>
+          <w:tab w:val="num" w:pos="180"/>
+        </w:tabs>
+        <w:ind w:left="180" w:firstLine="2880"/>
+      </w:pPr>
+      <w:rPr>
+        <w:rFonts w:hint="default"/>
+        <w:position w:val="-2"/>
+      </w:rPr>
+    </w:lvl>
+  </w:abstractNum>
+  <w:abstractNum w:abstractNumId="1">
+    <w:nsid w:val="00000005"/>
+    <w:multiLevelType w:val="multilevel"/>
+    <w:tmpl w:val="894EE877"/>
+    <w:numStyleLink w:val="Bullet"/>
+  </w:abstractNum>
+  <w:abstractNum w:abstractNumId="2">
     <w:nsid w:val="2CE20725"/>
     <w:multiLevelType w:val="multilevel"/>
     <w:tmpl w:val="8A6CCD9E"/>
@@ -2960,7 +4185,7 @@
       </w:rPr>
     </w:lvl>
   </w:abstractNum>
-  <w:abstractNum w:abstractNumId="1">
+  <w:abstractNum w:abstractNumId="3">
     <w:nsid w:val="330626BD"/>
     <w:multiLevelType w:val="multilevel"/>
     <w:tmpl w:val="F998E062"/>
@@ -3081,7 +4306,7 @@
       </w:rPr>
     </w:lvl>
   </w:abstractNum>
-  <w:abstractNum w:abstractNumId="2">
+  <w:abstractNum w:abstractNumId="4">
     <w:nsid w:val="3C391D29"/>
     <w:multiLevelType w:val="hybridMultilevel"/>
     <w:tmpl w:val="B666E168"/>
@@ -3170,14 +4395,136 @@
       </w:pPr>
     </w:lvl>
   </w:abstractNum>
+  <w:abstractNum w:abstractNumId="5">
+    <w:nsid w:val="7E556849"/>
+    <w:multiLevelType w:val="hybridMultilevel"/>
+    <w:tmpl w:val="FE5A7B9A"/>
+    <w:lvl w:ilvl="0" w:tplc="04090001">
+      <w:start w:val="1"/>
+      <w:numFmt w:val="bullet"/>
+      <w:lvlText w:val=""/>
+      <w:lvlJc w:val="left"/>
+      <w:pPr>
+        <w:ind w:left="1440" w:hanging="360"/>
+      </w:pPr>
+      <w:rPr>
+        <w:rFonts w:ascii="Symbol" w:hAnsi="Symbol" w:hint="default"/>
+      </w:rPr>
+    </w:lvl>
+    <w:lvl w:ilvl="1" w:tplc="04090003" w:tentative="1">
+      <w:start w:val="1"/>
+      <w:numFmt w:val="bullet"/>
+      <w:lvlText w:val="o"/>
+      <w:lvlJc w:val="left"/>
+      <w:pPr>
+        <w:ind w:left="2160" w:hanging="360"/>
+      </w:pPr>
+      <w:rPr>
+        <w:rFonts w:ascii="Courier New" w:hAnsi="Courier New" w:hint="default"/>
+      </w:rPr>
+    </w:lvl>
+    <w:lvl w:ilvl="2" w:tplc="04090005" w:tentative="1">
+      <w:start w:val="1"/>
+      <w:numFmt w:val="bullet"/>
+      <w:lvlText w:val=""/>
+      <w:lvlJc w:val="left"/>
+      <w:pPr>
+        <w:ind w:left="2880" w:hanging="360"/>
+      </w:pPr>
+      <w:rPr>
+        <w:rFonts w:ascii="Wingdings" w:hAnsi="Wingdings" w:hint="default"/>
+      </w:rPr>
+    </w:lvl>
+    <w:lvl w:ilvl="3" w:tplc="04090001" w:tentative="1">
+      <w:start w:val="1"/>
+      <w:numFmt w:val="bullet"/>
+      <w:lvlText w:val=""/>
+      <w:lvlJc w:val="left"/>
+      <w:pPr>
+        <w:ind w:left="3600" w:hanging="360"/>
+      </w:pPr>
+      <w:rPr>
+        <w:rFonts w:ascii="Symbol" w:hAnsi="Symbol" w:hint="default"/>
+      </w:rPr>
+    </w:lvl>
+    <w:lvl w:ilvl="4" w:tplc="04090003" w:tentative="1">
+      <w:start w:val="1"/>
+      <w:numFmt w:val="bullet"/>
+      <w:lvlText w:val="o"/>
+      <w:lvlJc w:val="left"/>
+      <w:pPr>
+        <w:ind w:left="4320" w:hanging="360"/>
+      </w:pPr>
+      <w:rPr>
+        <w:rFonts w:ascii="Courier New" w:hAnsi="Courier New" w:hint="default"/>
+      </w:rPr>
+    </w:lvl>
+    <w:lvl w:ilvl="5" w:tplc="04090005" w:tentative="1">
+      <w:start w:val="1"/>
+      <w:numFmt w:val="bullet"/>
+      <w:lvlText w:val=""/>
+      <w:lvlJc w:val="left"/>
+      <w:pPr>
+        <w:ind w:left="5040" w:hanging="360"/>
+      </w:pPr>
+      <w:rPr>
+        <w:rFonts w:ascii="Wingdings" w:hAnsi="Wingdings" w:hint="default"/>
+      </w:rPr>
+    </w:lvl>
+    <w:lvl w:ilvl="6" w:tplc="04090001" w:tentative="1">
+      <w:start w:val="1"/>
+      <w:numFmt w:val="bullet"/>
+      <w:lvlText w:val=""/>
+      <w:lvlJc w:val="left"/>
+      <w:pPr>
+        <w:ind w:left="5760" w:hanging="360"/>
+      </w:pPr>
+      <w:rPr>
+        <w:rFonts w:ascii="Symbol" w:hAnsi="Symbol" w:hint="default"/>
+      </w:rPr>
+    </w:lvl>
+    <w:lvl w:ilvl="7" w:tplc="04090003" w:tentative="1">
+      <w:start w:val="1"/>
+      <w:numFmt w:val="bullet"/>
+      <w:lvlText w:val="o"/>
+      <w:lvlJc w:val="left"/>
+      <w:pPr>
+        <w:ind w:left="6480" w:hanging="360"/>
+      </w:pPr>
+      <w:rPr>
+        <w:rFonts w:ascii="Courier New" w:hAnsi="Courier New" w:hint="default"/>
+      </w:rPr>
+    </w:lvl>
+    <w:lvl w:ilvl="8" w:tplc="04090005" w:tentative="1">
+      <w:start w:val="1"/>
+      <w:numFmt w:val="bullet"/>
+      <w:lvlText w:val=""/>
+      <w:lvlJc w:val="left"/>
+      <w:pPr>
+        <w:ind w:left="7200" w:hanging="360"/>
+      </w:pPr>
+      <w:rPr>
+        <w:rFonts w:ascii="Wingdings" w:hAnsi="Wingdings" w:hint="default"/>
+      </w:rPr>
+    </w:lvl>
+  </w:abstractNum>
   <w:num w:numId="1">
+    <w:abstractNumId w:val="3"/>
+  </w:num>
+  <w:num w:numId="2">
+    <w:abstractNumId w:val="4"/>
+  </w:num>
+  <w:num w:numId="3">
+    <w:abstractNumId w:val="2"/>
+  </w:num>
+  <w:num w:numId="4">
+    <w:abstractNumId w:val="0"/>
+  </w:num>
+  <w:num w:numId="5">
     <w:abstractNumId w:val="1"/>
   </w:num>
-  <w:num w:numId="2">
-    <w:abstractNumId w:val="2"/>
-  </w:num>
-  <w:num w:numId="3">
-    <w:abstractNumId w:val="0"/>
+  <w:num w:numId="6">
+    <w:abstractNumId w:val="5"/>
   </w:num>
 </w:numbering>
 </file>
@@ -3399,6 +4746,24 @@
       </w:tblCellMar>
     </w:tblPr>
   </w:style>
+  <w:style w:type="paragraph" w:customStyle="1" w:styleId="Body">
+    <w:name w:val="Body"/>
+    <w:rsid w:val="00F20BBF"/>
+    <w:rPr>
+      <w:rFonts w:ascii="Helvetica" w:eastAsia="ヒラギノ角ゴ Pro W3" w:hAnsi="Helvetica" w:cs="Times New Roman"/>
+      <w:color w:val="000000"/>
+      <w:szCs w:val="20"/>
+    </w:rPr>
+  </w:style>
+  <w:style w:type="numbering" w:customStyle="1" w:styleId="Bullet">
+    <w:name w:val="Bullet"/>
+    <w:rsid w:val="00F20BBF"/>
+    <w:pPr>
+      <w:numPr>
+        <w:numId w:val="4"/>
+      </w:numPr>
+    </w:pPr>
+  </w:style>
 </w:styles>
 </file>
 
@@ -3618,6 +4983,24 @@
         <w:right w:w="108" w:type="dxa"/>
       </w:tblCellMar>
     </w:tblPr>
+  </w:style>
+  <w:style w:type="paragraph" w:customStyle="1" w:styleId="Body">
+    <w:name w:val="Body"/>
+    <w:rsid w:val="00F20BBF"/>
+    <w:rPr>
+      <w:rFonts w:ascii="Helvetica" w:eastAsia="ヒラギノ角ゴ Pro W3" w:hAnsi="Helvetica" w:cs="Times New Roman"/>
+      <w:color w:val="000000"/>
+      <w:szCs w:val="20"/>
+    </w:rPr>
+  </w:style>
+  <w:style w:type="numbering" w:customStyle="1" w:styleId="Bullet">
+    <w:name w:val="Bullet"/>
+    <w:rsid w:val="00F20BBF"/>
+    <w:pPr>
+      <w:numPr>
+        <w:numId w:val="4"/>
+      </w:numPr>
+    </w:pPr>
   </w:style>
 </w:styles>
 </file>

</xml_diff>

<commit_message>
Added Participated in UC-02
</commit_message>
<xml_diff>
--- a/Deliverable1/TAEval_Deliverable1.docx
+++ b/Deliverable1/TAEval_Deliverable1.docx
@@ -46,6 +46,7 @@
           <w:szCs w:val="100"/>
         </w:rPr>
       </w:pPr>
+      <w:proofErr w:type="spellStart"/>
       <w:r>
         <w:rPr>
           <w:sz w:val="100"/>
@@ -53,6 +54,7 @@
         </w:rPr>
         <w:t>TAEval</w:t>
       </w:r>
+      <w:proofErr w:type="spellEnd"/>
       <w:r>
         <w:rPr>
           <w:sz w:val="100"/>
@@ -138,13 +140,22 @@
           <w:szCs w:val="36"/>
         </w:rPr>
         <w:br/>
-        <w:t>Dylan Kristolaitis</w:t>
-      </w:r>
+        <w:t xml:space="preserve">Dylan </w:t>
+      </w:r>
+      <w:proofErr w:type="spellStart"/>
       <w:r>
         <w:rPr>
           <w:sz w:val="36"/>
           <w:szCs w:val="36"/>
         </w:rPr>
+        <w:t>Kristolaitis</w:t>
+      </w:r>
+      <w:proofErr w:type="spellEnd"/>
+      <w:r>
+        <w:rPr>
+          <w:sz w:val="36"/>
+          <w:szCs w:val="36"/>
+        </w:rPr>
         <w:br/>
         <w:t>Justin Kung</w:t>
       </w:r>
@@ -230,8 +241,17 @@
           <w:sz w:val="36"/>
           <w:szCs w:val="36"/>
         </w:rPr>
-        <w:t>Dr. Christine Laurendeau</w:t>
-      </w:r>
+        <w:t xml:space="preserve">Dr. Christine </w:t>
+      </w:r>
+      <w:proofErr w:type="spellStart"/>
+      <w:r>
+        <w:rPr>
+          <w:sz w:val="36"/>
+          <w:szCs w:val="36"/>
+        </w:rPr>
+        <w:t>Laurendeau</w:t>
+      </w:r>
+      <w:proofErr w:type="spellEnd"/>
     </w:p>
     <w:p>
       <w:pPr>
@@ -627,6 +647,8 @@
           <w:szCs w:val="48"/>
         </w:rPr>
       </w:pPr>
+      <w:proofErr w:type="spellStart"/>
+      <w:proofErr w:type="gramStart"/>
       <w:r>
         <w:rPr>
           <w:sz w:val="48"/>
@@ -634,6 +656,8 @@
         </w:rPr>
         <w:t>tbd</w:t>
       </w:r>
+      <w:proofErr w:type="spellEnd"/>
+      <w:proofErr w:type="gramEnd"/>
     </w:p>
     <w:p>
       <w:pPr>
@@ -671,6 +695,8 @@
           <w:szCs w:val="48"/>
         </w:rPr>
       </w:pPr>
+      <w:proofErr w:type="spellStart"/>
+      <w:proofErr w:type="gramStart"/>
       <w:r>
         <w:rPr>
           <w:sz w:val="48"/>
@@ -678,6 +704,8 @@
         </w:rPr>
         <w:t>tbd</w:t>
       </w:r>
+      <w:proofErr w:type="spellEnd"/>
+      <w:proofErr w:type="gramEnd"/>
     </w:p>
     <w:p>
       <w:pPr>
@@ -937,7 +965,21 @@
         <w:rPr>
           <w:rFonts w:asciiTheme="minorHAnsi" w:hAnsiTheme="minorHAnsi"/>
         </w:rPr>
-        <w:t xml:space="preserve"> Given that many TAs end up TA’ing repeatedly, it is invaluable for the future students in his or her section to benefit from the learning of the</w:t>
+        <w:t xml:space="preserve"> Given that many TAs end up </w:t>
+      </w:r>
+      <w:proofErr w:type="spellStart"/>
+      <w:r>
+        <w:rPr>
+          <w:rFonts w:asciiTheme="minorHAnsi" w:hAnsiTheme="minorHAnsi"/>
+        </w:rPr>
+        <w:t>TA’ing</w:t>
+      </w:r>
+      <w:proofErr w:type="spellEnd"/>
+      <w:r>
+        <w:rPr>
+          <w:rFonts w:asciiTheme="minorHAnsi" w:hAnsiTheme="minorHAnsi"/>
+        </w:rPr>
+        <w:t xml:space="preserve"> repeatedly, it is invaluable for the future students in his or her section to benefit from the learning of the</w:t>
       </w:r>
       <w:r>
         <w:rPr>
@@ -964,7 +1006,21 @@
         <w:rPr>
           <w:rFonts w:asciiTheme="minorHAnsi" w:hAnsiTheme="minorHAnsi"/>
         </w:rPr>
-        <w:t>A unified system which would:</w:t>
+        <w:t xml:space="preserve">A unified </w:t>
+      </w:r>
+      <w:proofErr w:type="gramStart"/>
+      <w:r>
+        <w:rPr>
+          <w:rFonts w:asciiTheme="minorHAnsi" w:hAnsiTheme="minorHAnsi"/>
+        </w:rPr>
+        <w:t>system which</w:t>
+      </w:r>
+      <w:proofErr w:type="gramEnd"/>
+      <w:r>
+        <w:rPr>
+          <w:rFonts w:asciiTheme="minorHAnsi" w:hAnsiTheme="minorHAnsi"/>
+        </w:rPr>
+        <w:t xml:space="preserve"> would:</w:t>
       </w:r>
     </w:p>
     <w:p>
@@ -978,11 +1034,19 @@
           <w:rFonts w:asciiTheme="minorHAnsi" w:hAnsiTheme="minorHAnsi"/>
         </w:rPr>
       </w:pPr>
+      <w:proofErr w:type="gramStart"/>
       <w:r>
         <w:rPr>
           <w:rFonts w:asciiTheme="minorHAnsi" w:hAnsiTheme="minorHAnsi"/>
         </w:rPr>
-        <w:t>allow the TA to know his exit criteria</w:t>
+        <w:t>allow</w:t>
+      </w:r>
+      <w:proofErr w:type="gramEnd"/>
+      <w:r>
+        <w:rPr>
+          <w:rFonts w:asciiTheme="minorHAnsi" w:hAnsiTheme="minorHAnsi"/>
+        </w:rPr>
+        <w:t xml:space="preserve"> the TA to know his exit criteria</w:t>
       </w:r>
       <w:r>
         <w:rPr>
@@ -1008,11 +1072,19 @@
           <w:rFonts w:asciiTheme="minorHAnsi" w:hAnsiTheme="minorHAnsi"/>
         </w:rPr>
       </w:pPr>
+      <w:proofErr w:type="gramStart"/>
       <w:r>
         <w:rPr>
           <w:rFonts w:asciiTheme="minorHAnsi" w:hAnsiTheme="minorHAnsi"/>
         </w:rPr>
-        <w:t>allow the Ins</w:t>
+        <w:t>allow</w:t>
+      </w:r>
+      <w:proofErr w:type="gramEnd"/>
+      <w:r>
+        <w:rPr>
+          <w:rFonts w:asciiTheme="minorHAnsi" w:hAnsiTheme="minorHAnsi"/>
+        </w:rPr>
+        <w:t xml:space="preserve"> the Ins</w:t>
       </w:r>
       <w:r>
         <w:rPr>
@@ -1038,11 +1110,19 @@
           <w:rFonts w:asciiTheme="minorHAnsi" w:hAnsiTheme="minorHAnsi"/>
         </w:rPr>
       </w:pPr>
+      <w:proofErr w:type="gramStart"/>
       <w:r>
         <w:rPr>
           <w:rFonts w:asciiTheme="minorHAnsi" w:hAnsiTheme="minorHAnsi"/>
         </w:rPr>
-        <w:t>allow the TA to receive feedback on previously completed tasks to improve upon the n</w:t>
+        <w:t>allow</w:t>
+      </w:r>
+      <w:proofErr w:type="gramEnd"/>
+      <w:r>
+        <w:rPr>
+          <w:rFonts w:asciiTheme="minorHAnsi" w:hAnsiTheme="minorHAnsi"/>
+        </w:rPr>
+        <w:t xml:space="preserve"> the TA to receive feedback on previously completed tasks to improve upon the n</w:t>
       </w:r>
       <w:r>
         <w:rPr>
@@ -1062,11 +1142,19 @@
           <w:rFonts w:asciiTheme="minorHAnsi" w:hAnsiTheme="minorHAnsi"/>
         </w:rPr>
       </w:pPr>
+      <w:proofErr w:type="gramStart"/>
       <w:r>
         <w:rPr>
           <w:rFonts w:asciiTheme="minorHAnsi" w:hAnsiTheme="minorHAnsi"/>
         </w:rPr>
-        <w:t xml:space="preserve">allow the </w:t>
+        <w:t>allow</w:t>
+      </w:r>
+      <w:proofErr w:type="gramEnd"/>
+      <w:r>
+        <w:rPr>
+          <w:rFonts w:asciiTheme="minorHAnsi" w:hAnsiTheme="minorHAnsi"/>
+        </w:rPr>
+        <w:t xml:space="preserve"> the </w:t>
       </w:r>
       <w:r>
         <w:rPr>
@@ -1089,12 +1177,14 @@
           <w:rFonts w:asciiTheme="minorHAnsi" w:hAnsiTheme="minorHAnsi"/>
         </w:rPr>
       </w:pPr>
+      <w:proofErr w:type="gramStart"/>
       <w:r>
         <w:rPr>
           <w:rFonts w:asciiTheme="minorHAnsi" w:hAnsiTheme="minorHAnsi"/>
         </w:rPr>
         <w:t>could</w:t>
       </w:r>
+      <w:proofErr w:type="gramEnd"/>
       <w:r>
         <w:rPr>
           <w:rFonts w:asciiTheme="minorHAnsi" w:hAnsiTheme="minorHAnsi"/>
@@ -1132,7 +1222,21 @@
         <w:rPr>
           <w:rFonts w:asciiTheme="minorHAnsi" w:hAnsiTheme="minorHAnsi"/>
         </w:rPr>
-        <w:t xml:space="preserve">The TAEval system is the proposed system </w:t>
+        <w:t xml:space="preserve">The </w:t>
+      </w:r>
+      <w:proofErr w:type="spellStart"/>
+      <w:r>
+        <w:rPr>
+          <w:rFonts w:asciiTheme="minorHAnsi" w:hAnsiTheme="minorHAnsi"/>
+        </w:rPr>
+        <w:t>TAEval</w:t>
+      </w:r>
+      <w:proofErr w:type="spellEnd"/>
+      <w:r>
+        <w:rPr>
+          <w:rFonts w:asciiTheme="minorHAnsi" w:hAnsiTheme="minorHAnsi"/>
+        </w:rPr>
+        <w:t xml:space="preserve"> system is the proposed system </w:t>
       </w:r>
       <w:r>
         <w:rPr>
@@ -1171,7 +1275,21 @@
         <w:rPr>
           <w:rFonts w:asciiTheme="minorHAnsi" w:hAnsiTheme="minorHAnsi"/>
         </w:rPr>
-        <w:t>The scope of the TAEval system is for tasks and evaluation to be assigned, completed and evaluated over the course of the term.</w:t>
+        <w:t xml:space="preserve">The scope of the </w:t>
+      </w:r>
+      <w:proofErr w:type="spellStart"/>
+      <w:r>
+        <w:rPr>
+          <w:rFonts w:asciiTheme="minorHAnsi" w:hAnsiTheme="minorHAnsi"/>
+        </w:rPr>
+        <w:t>TAEval</w:t>
+      </w:r>
+      <w:proofErr w:type="spellEnd"/>
+      <w:r>
+        <w:rPr>
+          <w:rFonts w:asciiTheme="minorHAnsi" w:hAnsiTheme="minorHAnsi"/>
+        </w:rPr>
+        <w:t xml:space="preserve"> system is for tasks and evaluation to be assigned, completed and evaluated over the course of the term.</w:t>
       </w:r>
     </w:p>
     <w:p>
@@ -1194,7 +1312,21 @@
         <w:rPr>
           <w:rFonts w:asciiTheme="minorHAnsi" w:hAnsiTheme="minorHAnsi"/>
         </w:rPr>
-        <w:t>The TAEval system will be comprised of the following main features for the Instructor:</w:t>
+        <w:t xml:space="preserve">The </w:t>
+      </w:r>
+      <w:proofErr w:type="spellStart"/>
+      <w:r>
+        <w:rPr>
+          <w:rFonts w:asciiTheme="minorHAnsi" w:hAnsiTheme="minorHAnsi"/>
+        </w:rPr>
+        <w:t>TAEval</w:t>
+      </w:r>
+      <w:proofErr w:type="spellEnd"/>
+      <w:r>
+        <w:rPr>
+          <w:rFonts w:asciiTheme="minorHAnsi" w:hAnsiTheme="minorHAnsi"/>
+        </w:rPr>
+        <w:t xml:space="preserve"> system will be comprised of the following main features for the Instructor:</w:t>
       </w:r>
     </w:p>
     <w:p>
@@ -1278,7 +1410,21 @@
         <w:rPr>
           <w:rFonts w:asciiTheme="minorHAnsi" w:hAnsiTheme="minorHAnsi"/>
         </w:rPr>
-        <w:t>The TAEval system will be comprised of the following main features for the Administrators:</w:t>
+        <w:t xml:space="preserve">The </w:t>
+      </w:r>
+      <w:proofErr w:type="spellStart"/>
+      <w:r>
+        <w:rPr>
+          <w:rFonts w:asciiTheme="minorHAnsi" w:hAnsiTheme="minorHAnsi"/>
+        </w:rPr>
+        <w:t>TAEval</w:t>
+      </w:r>
+      <w:proofErr w:type="spellEnd"/>
+      <w:r>
+        <w:rPr>
+          <w:rFonts w:asciiTheme="minorHAnsi" w:hAnsiTheme="minorHAnsi"/>
+        </w:rPr>
+        <w:t xml:space="preserve"> system will be comprised of the following main features for the Administrators:</w:t>
       </w:r>
     </w:p>
     <w:p>
@@ -1298,8 +1444,16 @@
         <w:rPr>
           <w:rFonts w:asciiTheme="minorHAnsi" w:hAnsiTheme="minorHAnsi"/>
         </w:rPr>
-        <w:t>Administrator will be to manage system data such as to courses, instructors, and TAs.</w:t>
-      </w:r>
+        <w:t xml:space="preserve">Administrator will be to manage system data such as to courses, instructors, and </w:t>
+      </w:r>
+      <w:proofErr w:type="spellStart"/>
+      <w:r>
+        <w:rPr>
+          <w:rFonts w:asciiTheme="minorHAnsi" w:hAnsiTheme="minorHAnsi"/>
+        </w:rPr>
+        <w:t>TAs.</w:t>
+      </w:r>
+      <w:proofErr w:type="spellEnd"/>
     </w:p>
     <w:p>
       <w:pPr>
@@ -1318,7 +1472,21 @@
         <w:rPr>
           <w:rFonts w:asciiTheme="minorHAnsi" w:hAnsiTheme="minorHAnsi"/>
         </w:rPr>
-        <w:t>Administrators will be able to execute reports on the TAEval persistent data.</w:t>
+        <w:t xml:space="preserve">Administrators will be able to execute reports on the </w:t>
+      </w:r>
+      <w:proofErr w:type="spellStart"/>
+      <w:r>
+        <w:rPr>
+          <w:rFonts w:asciiTheme="minorHAnsi" w:hAnsiTheme="minorHAnsi"/>
+        </w:rPr>
+        <w:t>TAEval</w:t>
+      </w:r>
+      <w:proofErr w:type="spellEnd"/>
+      <w:r>
+        <w:rPr>
+          <w:rFonts w:asciiTheme="minorHAnsi" w:hAnsiTheme="minorHAnsi"/>
+        </w:rPr>
+        <w:t xml:space="preserve"> persistent data.</w:t>
       </w:r>
     </w:p>
     <w:p>
@@ -1342,7 +1510,21 @@
         <w:rPr>
           <w:rFonts w:asciiTheme="minorHAnsi" w:hAnsiTheme="minorHAnsi"/>
         </w:rPr>
-        <w:t>The TAEval system will be comprised of the following main features for the TAs:</w:t>
+        <w:t xml:space="preserve">The </w:t>
+      </w:r>
+      <w:proofErr w:type="spellStart"/>
+      <w:r>
+        <w:rPr>
+          <w:rFonts w:asciiTheme="minorHAnsi" w:hAnsiTheme="minorHAnsi"/>
+        </w:rPr>
+        <w:t>TAEval</w:t>
+      </w:r>
+      <w:proofErr w:type="spellEnd"/>
+      <w:r>
+        <w:rPr>
+          <w:rFonts w:asciiTheme="minorHAnsi" w:hAnsiTheme="minorHAnsi"/>
+        </w:rPr>
+        <w:t xml:space="preserve"> system will be comprised of the following main features for the TAs:</w:t>
       </w:r>
     </w:p>
     <w:p>
@@ -1406,7 +1588,21 @@
         <w:rPr>
           <w:rFonts w:asciiTheme="minorHAnsi" w:hAnsiTheme="minorHAnsi"/>
         </w:rPr>
-        <w:t>For further details with regards to detailed system features, technical specifications, graphic user interface (GUI), data storage and inter-process communications refer to the TAEval system description.</w:t>
+        <w:t xml:space="preserve">For further details with regards to detailed system features, technical specifications, graphic user interface (GUI), data storage and inter-process communications refer to the </w:t>
+      </w:r>
+      <w:proofErr w:type="spellStart"/>
+      <w:r>
+        <w:rPr>
+          <w:rFonts w:asciiTheme="minorHAnsi" w:hAnsiTheme="minorHAnsi"/>
+        </w:rPr>
+        <w:t>TAEval</w:t>
+      </w:r>
+      <w:proofErr w:type="spellEnd"/>
+      <w:r>
+        <w:rPr>
+          <w:rFonts w:asciiTheme="minorHAnsi" w:hAnsiTheme="minorHAnsi"/>
+        </w:rPr>
+        <w:t xml:space="preserve"> system description.</w:t>
       </w:r>
     </w:p>
     <w:p>
@@ -1472,7 +1668,21 @@
         <w:rPr>
           <w:rFonts w:ascii="Cambria" w:hAnsi="Cambria"/>
         </w:rPr>
-        <w:t xml:space="preserve"> to the functional and non-functional requirements of the TAEval system.</w:t>
+        <w:t xml:space="preserve"> to the functional and non-functional requirements of the </w:t>
+      </w:r>
+      <w:proofErr w:type="spellStart"/>
+      <w:r>
+        <w:rPr>
+          <w:rFonts w:ascii="Cambria" w:hAnsi="Cambria"/>
+        </w:rPr>
+        <w:t>TAEval</w:t>
+      </w:r>
+      <w:proofErr w:type="spellEnd"/>
+      <w:r>
+        <w:rPr>
+          <w:rFonts w:ascii="Cambria" w:hAnsi="Cambria"/>
+        </w:rPr>
+        <w:t xml:space="preserve"> system.</w:t>
       </w:r>
     </w:p>
     <w:p>
@@ -1502,7 +1712,21 @@
         <w:rPr>
           <w:rFonts w:ascii="Cambria" w:hAnsi="Cambria"/>
         </w:rPr>
-        <w:t>th regards to the TAEval system:</w:t>
+        <w:t xml:space="preserve">th regards to the </w:t>
+      </w:r>
+      <w:proofErr w:type="spellStart"/>
+      <w:r>
+        <w:rPr>
+          <w:rFonts w:ascii="Cambria" w:hAnsi="Cambria"/>
+        </w:rPr>
+        <w:t>TAEval</w:t>
+      </w:r>
+      <w:proofErr w:type="spellEnd"/>
+      <w:r>
+        <w:rPr>
+          <w:rFonts w:ascii="Cambria" w:hAnsi="Cambria"/>
+        </w:rPr>
+        <w:t xml:space="preserve"> system:</w:t>
       </w:r>
     </w:p>
     <w:p>
@@ -1614,7 +1838,21 @@
         <w:rPr>
           <w:rFonts w:ascii="Cambria" w:hAnsi="Cambria"/>
         </w:rPr>
-        <w:t>ata dictionary, which describes the TAEval entity, boundary and control objects, and a</w:t>
+        <w:t xml:space="preserve">ata dictionary, which describes the </w:t>
+      </w:r>
+      <w:proofErr w:type="spellStart"/>
+      <w:r>
+        <w:rPr>
+          <w:rFonts w:ascii="Cambria" w:hAnsi="Cambria"/>
+        </w:rPr>
+        <w:t>TAEval</w:t>
+      </w:r>
+      <w:proofErr w:type="spellEnd"/>
+      <w:r>
+        <w:rPr>
+          <w:rFonts w:ascii="Cambria" w:hAnsi="Cambria"/>
+        </w:rPr>
+        <w:t xml:space="preserve"> entity, boundary and control objects, and a</w:t>
       </w:r>
       <w:r>
         <w:rPr>
@@ -1714,14 +1952,29 @@
         <w:ind w:left="709"/>
       </w:pPr>
       <w:r>
-        <w:t>In this section we outline the technical details of our proposed system, TAEval, by clearly defining functional requirements, non-functional requirements, and outlining unambiguous and complete system models.</w:t>
+        <w:t xml:space="preserve">In this section we outline the technical details of our proposed system, </w:t>
+      </w:r>
+      <w:proofErr w:type="spellStart"/>
+      <w:r>
+        <w:t>TAEval</w:t>
+      </w:r>
+      <w:proofErr w:type="spellEnd"/>
+      <w:r>
+        <w:t>, by clearly defining functional requirements, non-functional requirements, and outlining unambiguous and complete system models.</w:t>
       </w:r>
       <w:r>
         <w:br/>
       </w:r>
       <w:r>
         <w:br/>
-        <w:t>TAEval is a client-server application that is designed to optimize the line of communication between an instructor and his or her teaching assistants by automating the issuing and tracking of tasks, task evaluations, and metrics that can quantify the TA’s body of work.</w:t>
+      </w:r>
+      <w:proofErr w:type="spellStart"/>
+      <w:r>
+        <w:t>TAEval</w:t>
+      </w:r>
+      <w:proofErr w:type="spellEnd"/>
+      <w:r>
+        <w:t xml:space="preserve"> is a client-server application that is designed to optimize the line of communication between an instructor and his or her teaching assistants by automating the issuing and tracking of tasks, task evaluations, and metrics that can quantify the TA’s body of work.</w:t>
       </w:r>
       <w:r>
         <w:br/>
@@ -1762,7 +2015,23 @@
         <w:ind w:left="709"/>
       </w:pPr>
       <w:r>
-        <w:t xml:space="preserve">Functional requirements are the concise, explicit details of what the system will be able to do with respect to functionality. For TAEval, for example, there is a distinct difference between the system allowing </w:t>
+        <w:t xml:space="preserve">Functional requirements are the concise, explicit details of what the system will be able to do with respect to functionality. For </w:t>
+      </w:r>
+      <w:proofErr w:type="spellStart"/>
+      <w:r>
+        <w:t>TAEval</w:t>
+      </w:r>
+      <w:proofErr w:type="spellEnd"/>
+      <w:r>
+        <w:t xml:space="preserve">, for example, there is a distinct difference between the </w:t>
+      </w:r>
+      <w:proofErr w:type="gramStart"/>
+      <w:r>
+        <w:t>system</w:t>
+      </w:r>
+      <w:proofErr w:type="gramEnd"/>
+      <w:r>
+        <w:t xml:space="preserve"> allowing </w:t>
       </w:r>
       <w:r>
         <w:br/>
@@ -2007,7 +2276,15 @@
           </w:tcPr>
           <w:p>
             <w:r>
-              <w:t>Instructors must be able to view the list of TAs that are assigned to a specific course they are instructing.</w:t>
+              <w:t xml:space="preserve">Instructors must be able to view the list of TAs that </w:t>
+            </w:r>
+            <w:proofErr w:type="gramStart"/>
+            <w:r>
+              <w:t>are</w:t>
+            </w:r>
+            <w:proofErr w:type="gramEnd"/>
+            <w:r>
+              <w:t xml:space="preserve"> assigned to a specific course they are instructing.</w:t>
             </w:r>
           </w:p>
         </w:tc>
@@ -2139,8 +2416,13 @@
           </w:tcPr>
           <w:p>
             <w:r>
-              <w:t>Administrators must be able to view a complete list of all TAs.</w:t>
-            </w:r>
+              <w:t xml:space="preserve">Administrators must be able to view a complete list of all </w:t>
+            </w:r>
+            <w:proofErr w:type="spellStart"/>
+            <w:r>
+              <w:t>TAs.</w:t>
+            </w:r>
+            <w:proofErr w:type="spellEnd"/>
           </w:p>
         </w:tc>
       </w:tr>
@@ -2293,8 +2575,13 @@
           </w:tcPr>
           <w:p>
             <w:r>
-              <w:t>Administrators must be able to add TAs.</w:t>
-            </w:r>
+              <w:t xml:space="preserve">Administrators must be able to add </w:t>
+            </w:r>
+            <w:proofErr w:type="spellStart"/>
+            <w:r>
+              <w:t>TAs.</w:t>
+            </w:r>
+            <w:proofErr w:type="spellEnd"/>
           </w:p>
         </w:tc>
       </w:tr>
@@ -2315,8 +2602,13 @@
           </w:tcPr>
           <w:p>
             <w:r>
-              <w:t>Administrators must be able to edit TAs.</w:t>
-            </w:r>
+              <w:t xml:space="preserve">Administrators must be able to edit </w:t>
+            </w:r>
+            <w:proofErr w:type="spellStart"/>
+            <w:r>
+              <w:t>TAs.</w:t>
+            </w:r>
+            <w:proofErr w:type="spellEnd"/>
           </w:p>
         </w:tc>
       </w:tr>
@@ -2337,8 +2629,13 @@
           </w:tcPr>
           <w:p>
             <w:r>
-              <w:t>Administrators must be able to delete TAs.</w:t>
-            </w:r>
+              <w:t xml:space="preserve">Administrators must be able to delete </w:t>
+            </w:r>
+            <w:proofErr w:type="spellStart"/>
+            <w:r>
+              <w:t>TAs.</w:t>
+            </w:r>
+            <w:proofErr w:type="spellEnd"/>
           </w:p>
         </w:tc>
       </w:tr>
@@ -2492,8 +2789,13 @@
             <w:tcW w:w="5538" w:type="dxa"/>
           </w:tcPr>
           <w:p>
-            <w:r>
-              <w:t>TAEval user interface must be graphical in nature.</w:t>
+            <w:proofErr w:type="spellStart"/>
+            <w:r>
+              <w:t>TAEval</w:t>
+            </w:r>
+            <w:proofErr w:type="spellEnd"/>
+            <w:r>
+              <w:t xml:space="preserve"> user interface must be graphical in nature.</w:t>
             </w:r>
           </w:p>
         </w:tc>
@@ -2524,8 +2826,13 @@
             <w:tcW w:w="5538" w:type="dxa"/>
           </w:tcPr>
           <w:p>
-            <w:r>
-              <w:t>TAEval system must be easy to navigate via menu items and dialog boxes.</w:t>
+            <w:proofErr w:type="spellStart"/>
+            <w:r>
+              <w:t>TAEval</w:t>
+            </w:r>
+            <w:proofErr w:type="spellEnd"/>
+            <w:r>
+              <w:t xml:space="preserve"> system must be easy to navigate via menu items and dialog boxes.</w:t>
             </w:r>
           </w:p>
         </w:tc>
@@ -2556,8 +2863,13 @@
             <w:tcW w:w="5538" w:type="dxa"/>
           </w:tcPr>
           <w:p>
-            <w:r>
-              <w:t>TAEval user interface must have a professional look and feel that is consistent with other commercial UI.</w:t>
+            <w:proofErr w:type="spellStart"/>
+            <w:r>
+              <w:t>TAEval</w:t>
+            </w:r>
+            <w:proofErr w:type="spellEnd"/>
+            <w:r>
+              <w:t xml:space="preserve"> user interface must have a professional look and feel that is consistent with other commercial UI.</w:t>
             </w:r>
           </w:p>
         </w:tc>
@@ -2588,8 +2900,13 @@
             <w:tcW w:w="5538" w:type="dxa"/>
           </w:tcPr>
           <w:p>
-            <w:r>
-              <w:t>TAEval generated reports must be concise, consisting of summarized evaluation data, formatted as a single line per record.</w:t>
+            <w:proofErr w:type="spellStart"/>
+            <w:r>
+              <w:t>TAEval</w:t>
+            </w:r>
+            <w:proofErr w:type="spellEnd"/>
+            <w:r>
+              <w:t xml:space="preserve"> generated reports must be concise, consisting of summarized evaluation data, formatted as a single line per record.</w:t>
             </w:r>
           </w:p>
         </w:tc>
@@ -2653,7 +2970,15 @@
           </w:tcPr>
           <w:p>
             <w:r>
-              <w:t>Data requested by user must be handled by the TAEval client which queries the central server, accessible at a configurable IP address, to populate the user’s client UI.</w:t>
+              <w:t xml:space="preserve">Data requested by user must be handled by the </w:t>
+            </w:r>
+            <w:proofErr w:type="spellStart"/>
+            <w:r>
+              <w:t>TAEval</w:t>
+            </w:r>
+            <w:proofErr w:type="spellEnd"/>
+            <w:r>
+              <w:t xml:space="preserve"> client which queries the central server, accessible at a configurable IP address, to populate the user’s client UI.</w:t>
             </w:r>
           </w:p>
         </w:tc>
@@ -2716,8 +3041,13 @@
             <w:tcW w:w="5538" w:type="dxa"/>
           </w:tcPr>
           <w:p>
-            <w:r>
-              <w:t>All save operations must be confirmed by the user.</w:t>
+            <w:proofErr w:type="gramStart"/>
+            <w:r>
+              <w:t>All save operations must be confirmed by the user</w:t>
+            </w:r>
+            <w:proofErr w:type="gramEnd"/>
+            <w:r>
+              <w:t>.</w:t>
             </w:r>
           </w:p>
         </w:tc>
@@ -2748,8 +3078,13 @@
             <w:tcW w:w="5538" w:type="dxa"/>
           </w:tcPr>
           <w:p>
-            <w:r>
-              <w:t>All delete operations must be confirmed by the user.</w:t>
+            <w:proofErr w:type="gramStart"/>
+            <w:r>
+              <w:t>All delete operations must be confirmed by the user</w:t>
+            </w:r>
+            <w:proofErr w:type="gramEnd"/>
+            <w:r>
+              <w:t>.</w:t>
             </w:r>
           </w:p>
         </w:tc>
@@ -2780,8 +3115,13 @@
             <w:tcW w:w="5538" w:type="dxa"/>
           </w:tcPr>
           <w:p>
-            <w:r>
-              <w:t>TAEval user interface must have the same color scheme that Carleton University uses.</w:t>
+            <w:proofErr w:type="spellStart"/>
+            <w:r>
+              <w:t>TAEval</w:t>
+            </w:r>
+            <w:proofErr w:type="spellEnd"/>
+            <w:r>
+              <w:t xml:space="preserve"> user interface must have the same color scheme that Carleton University uses.</w:t>
             </w:r>
           </w:p>
         </w:tc>
@@ -2813,7 +3153,15 @@
           </w:tcPr>
           <w:p>
             <w:r>
-              <w:t xml:space="preserve">Explicit documentation on how to install and configure TAEval should be provided </w:t>
+              <w:t xml:space="preserve">Explicit documentation on how to install and configure </w:t>
+            </w:r>
+            <w:proofErr w:type="spellStart"/>
+            <w:r>
+              <w:t>TAEval</w:t>
+            </w:r>
+            <w:proofErr w:type="spellEnd"/>
+            <w:r>
+              <w:t xml:space="preserve"> should be provided </w:t>
             </w:r>
           </w:p>
         </w:tc>
@@ -2877,7 +3225,15 @@
           </w:tcPr>
           <w:p>
             <w:r>
-              <w:t>If TAEval crashes while an operation leading to a change in the database is occurring, the change must be halted and removed and the system should offer to restore itself to the last safe state.</w:t>
+              <w:t xml:space="preserve">If </w:t>
+            </w:r>
+            <w:proofErr w:type="spellStart"/>
+            <w:r>
+              <w:t>TAEval</w:t>
+            </w:r>
+            <w:proofErr w:type="spellEnd"/>
+            <w:r>
+              <w:t xml:space="preserve"> crashes while an operation leading to a change in the database is occurring, the change must be halted and removed and the system should offer to restore itself to the last safe state.</w:t>
             </w:r>
           </w:p>
         </w:tc>
@@ -2972,8 +3328,13 @@
             <w:tcW w:w="5538" w:type="dxa"/>
           </w:tcPr>
           <w:p>
-            <w:r>
-              <w:t>TAEval must be built to run on a lightweight client such as a mobile device in a future phase.</w:t>
+            <w:proofErr w:type="spellStart"/>
+            <w:r>
+              <w:t>TAEval</w:t>
+            </w:r>
+            <w:proofErr w:type="spellEnd"/>
+            <w:r>
+              <w:t xml:space="preserve"> must be built to run on a lightweight client such as a mobile device in a future phase.</w:t>
             </w:r>
           </w:p>
         </w:tc>
@@ -3004,8 +3365,13 @@
             <w:tcW w:w="5538" w:type="dxa"/>
           </w:tcPr>
           <w:p>
-            <w:r>
-              <w:t>TAEval must be able to support a minimum of four concurrent processes, each on a different host.</w:t>
+            <w:proofErr w:type="spellStart"/>
+            <w:r>
+              <w:t>TAEval</w:t>
+            </w:r>
+            <w:proofErr w:type="spellEnd"/>
+            <w:r>
+              <w:t xml:space="preserve"> must be able to support a minimum of four concurrent processes, each on a different host.</w:t>
             </w:r>
           </w:p>
         </w:tc>
@@ -3229,7 +3595,23 @@
           </w:tcPr>
           <w:p>
             <w:r>
-              <w:t>Every user must be running a separate client process which provides the TAEval UI.</w:t>
+              <w:t xml:space="preserve">Every user must be running a separate client </w:t>
+            </w:r>
+            <w:proofErr w:type="gramStart"/>
+            <w:r>
+              <w:t>process which</w:t>
+            </w:r>
+            <w:proofErr w:type="gramEnd"/>
+            <w:r>
+              <w:t xml:space="preserve"> provides the </w:t>
+            </w:r>
+            <w:proofErr w:type="spellStart"/>
+            <w:r>
+              <w:t>TAEval</w:t>
+            </w:r>
+            <w:proofErr w:type="spellEnd"/>
+            <w:r>
+              <w:t xml:space="preserve"> UI.</w:t>
             </w:r>
           </w:p>
         </w:tc>
@@ -3528,7 +3910,15 @@
         <w:ind w:left="1089"/>
       </w:pPr>
       <w:r>
-        <w:t>&lt;explain what system models are in general, what models we provide in this section, &amp; their purpose&gt;</w:t>
+        <w:t>&lt;</w:t>
+      </w:r>
+      <w:proofErr w:type="gramStart"/>
+      <w:r>
+        <w:t>explain</w:t>
+      </w:r>
+      <w:proofErr w:type="gramEnd"/>
+      <w:r>
+        <w:t xml:space="preserve"> what system models are in general, what models we provide in this section, &amp; their purpose&gt;</w:t>
       </w:r>
       <w:r>
         <w:rPr>
@@ -3578,17 +3968,46 @@
         <w:ind w:left="1089"/>
       </w:pPr>
       <w:r>
-        <w:t xml:space="preserve">Limiting our scope to only the TA and Instructor actors, we have two high level use cases: </w:t>
-      </w:r>
-      <w:r>
-        <w:t>BrowseOwnTasks and ManageTasks.</w:t>
+        <w:t xml:space="preserve">Limiting our scope to only the TA and Instructor actors, we have two </w:t>
+      </w:r>
+      <w:proofErr w:type="gramStart"/>
+      <w:r>
+        <w:t>high level</w:t>
+      </w:r>
+      <w:proofErr w:type="gramEnd"/>
+      <w:r>
+        <w:t xml:space="preserve"> use cases: </w:t>
+      </w:r>
+      <w:proofErr w:type="spellStart"/>
+      <w:r>
+        <w:t>BrowseOwnTasks</w:t>
+      </w:r>
+      <w:proofErr w:type="spellEnd"/>
+      <w:r>
+        <w:t xml:space="preserve"> and </w:t>
+      </w:r>
+      <w:proofErr w:type="spellStart"/>
+      <w:r>
+        <w:t>ManageTasks</w:t>
+      </w:r>
+      <w:proofErr w:type="spellEnd"/>
+      <w:r>
+        <w:t>.</w:t>
       </w:r>
       <w:r>
         <w:br/>
       </w:r>
       <w:r>
         <w:br/>
-        <w:t>&lt;insert high level use case diagram&gt;</w:t>
+        <w:t>&lt;</w:t>
+      </w:r>
+      <w:proofErr w:type="gramStart"/>
+      <w:r>
+        <w:t>insert</w:t>
+      </w:r>
+      <w:proofErr w:type="gramEnd"/>
+      <w:r>
+        <w:t xml:space="preserve"> high level use case diagram&gt;</w:t>
       </w:r>
       <w:r>
         <w:br/>
@@ -3686,9 +4105,11 @@
               <w:pStyle w:val="ListParagraph"/>
               <w:ind w:left="0"/>
             </w:pPr>
+            <w:proofErr w:type="spellStart"/>
             <w:r>
               <w:t>BrowseOwnTasks</w:t>
             </w:r>
+            <w:proofErr w:type="spellEnd"/>
           </w:p>
         </w:tc>
         <w:tc>
@@ -3733,9 +4154,11 @@
               <w:pStyle w:val="ListParagraph"/>
               <w:ind w:left="0"/>
             </w:pPr>
+            <w:proofErr w:type="spellStart"/>
             <w:r>
               <w:t>ManageTasks</w:t>
             </w:r>
+            <w:proofErr w:type="spellEnd"/>
           </w:p>
         </w:tc>
         <w:tc>
@@ -3761,7 +4184,23 @@
       </w:pPr>
       <w:r>
         <w:br/>
-        <w:t>&lt;insert detailed use case diagram for BrowseOwnTasks&gt;</w:t>
+        <w:t>&lt;</w:t>
+      </w:r>
+      <w:proofErr w:type="gramStart"/>
+      <w:r>
+        <w:t>insert</w:t>
+      </w:r>
+      <w:proofErr w:type="gramEnd"/>
+      <w:r>
+        <w:t xml:space="preserve"> detailed use case diagram for </w:t>
+      </w:r>
+      <w:proofErr w:type="spellStart"/>
+      <w:r>
+        <w:t>BrowseOwnTasks</w:t>
+      </w:r>
+      <w:proofErr w:type="spellEnd"/>
+      <w:r>
+        <w:t>&gt;</w:t>
       </w:r>
     </w:p>
     <w:p>
@@ -3770,7 +4209,23 @@
         <w:ind w:left="1089"/>
       </w:pPr>
       <w:r>
-        <w:t>&lt;insert detailed use case diagram for ManageTasks&gt;</w:t>
+        <w:t>&lt;</w:t>
+      </w:r>
+      <w:proofErr w:type="gramStart"/>
+      <w:r>
+        <w:t>insert</w:t>
+      </w:r>
+      <w:proofErr w:type="gramEnd"/>
+      <w:r>
+        <w:t xml:space="preserve"> detailed use case diagram for </w:t>
+      </w:r>
+      <w:proofErr w:type="spellStart"/>
+      <w:r>
+        <w:t>ManageTasks</w:t>
+      </w:r>
+      <w:proofErr w:type="spellEnd"/>
+      <w:r>
+        <w:t>&gt;</w:t>
       </w:r>
     </w:p>
     <w:p>
@@ -3871,9 +4326,11 @@
               <w:pStyle w:val="ListParagraph"/>
               <w:ind w:left="0"/>
             </w:pPr>
+            <w:proofErr w:type="spellStart"/>
             <w:r>
               <w:t>ViewTask</w:t>
             </w:r>
+            <w:proofErr w:type="spellEnd"/>
           </w:p>
         </w:tc>
         <w:tc>
@@ -3927,9 +4384,11 @@
               <w:pStyle w:val="ListParagraph"/>
               <w:ind w:left="0"/>
             </w:pPr>
+            <w:proofErr w:type="spellStart"/>
             <w:r>
               <w:t>ViewTaskEvaluation</w:t>
             </w:r>
+            <w:proofErr w:type="spellEnd"/>
           </w:p>
         </w:tc>
         <w:tc>
@@ -3980,9 +4439,11 @@
               <w:pStyle w:val="ListParagraph"/>
               <w:ind w:left="0"/>
             </w:pPr>
+            <w:proofErr w:type="spellStart"/>
             <w:r>
               <w:t>ViewCourseList</w:t>
             </w:r>
+            <w:proofErr w:type="spellEnd"/>
           </w:p>
         </w:tc>
         <w:tc>
@@ -4039,9 +4500,11 @@
               <w:pStyle w:val="ListParagraph"/>
               <w:ind w:left="0"/>
             </w:pPr>
+            <w:proofErr w:type="spellStart"/>
             <w:r>
               <w:t>ViewTaskList</w:t>
             </w:r>
+            <w:proofErr w:type="spellEnd"/>
           </w:p>
         </w:tc>
         <w:tc>
@@ -4104,9 +4567,11 @@
               <w:pStyle w:val="ListParagraph"/>
               <w:ind w:left="0"/>
             </w:pPr>
+            <w:proofErr w:type="spellStart"/>
             <w:r>
               <w:t>ViewTaList</w:t>
             </w:r>
+            <w:proofErr w:type="spellEnd"/>
           </w:p>
         </w:tc>
         <w:tc>
@@ -4151,9 +4616,11 @@
               <w:pStyle w:val="ListParagraph"/>
               <w:ind w:left="0"/>
             </w:pPr>
+            <w:proofErr w:type="spellStart"/>
             <w:r>
               <w:t>CreateTask</w:t>
             </w:r>
+            <w:proofErr w:type="spellEnd"/>
           </w:p>
         </w:tc>
         <w:tc>
@@ -4195,9 +4662,11 @@
               <w:pStyle w:val="ListParagraph"/>
               <w:ind w:left="0"/>
             </w:pPr>
+            <w:proofErr w:type="spellStart"/>
             <w:r>
               <w:t>EditTask</w:t>
             </w:r>
+            <w:proofErr w:type="spellEnd"/>
           </w:p>
         </w:tc>
         <w:tc>
@@ -4242,9 +4711,11 @@
               <w:pStyle w:val="ListParagraph"/>
               <w:ind w:left="0"/>
             </w:pPr>
+            <w:proofErr w:type="spellStart"/>
             <w:r>
               <w:t>DeleteTask</w:t>
             </w:r>
+            <w:proofErr w:type="spellEnd"/>
           </w:p>
         </w:tc>
         <w:tc>
@@ -4289,9 +4760,11 @@
               <w:pStyle w:val="ListParagraph"/>
               <w:ind w:left="0"/>
             </w:pPr>
+            <w:proofErr w:type="spellStart"/>
             <w:r>
               <w:t>EvaluateTask</w:t>
             </w:r>
+            <w:proofErr w:type="spellEnd"/>
           </w:p>
         </w:tc>
         <w:tc>
@@ -4336,9 +4809,11 @@
               <w:pStyle w:val="ListParagraph"/>
               <w:ind w:left="0"/>
             </w:pPr>
+            <w:proofErr w:type="spellStart"/>
             <w:r>
               <w:t>NetworkError</w:t>
             </w:r>
+            <w:proofErr w:type="spellEnd"/>
           </w:p>
         </w:tc>
         <w:tc>
@@ -4383,9 +4858,11 @@
               <w:pStyle w:val="ListParagraph"/>
               <w:ind w:left="0"/>
             </w:pPr>
+            <w:proofErr w:type="spellStart"/>
             <w:r>
               <w:t>LackOfPrivilege</w:t>
             </w:r>
+            <w:proofErr w:type="spellEnd"/>
           </w:p>
         </w:tc>
         <w:tc>
@@ -4430,9 +4907,11 @@
               <w:pStyle w:val="ListParagraph"/>
               <w:ind w:left="0"/>
             </w:pPr>
+            <w:proofErr w:type="spellStart"/>
             <w:r>
               <w:t>InvalidCredentials</w:t>
             </w:r>
+            <w:proofErr w:type="spellEnd"/>
           </w:p>
         </w:tc>
         <w:tc>
@@ -4477,9 +4956,11 @@
               <w:pStyle w:val="ListParagraph"/>
               <w:ind w:left="0"/>
             </w:pPr>
+            <w:proofErr w:type="spellStart"/>
             <w:r>
               <w:t>RequestTimeout</w:t>
             </w:r>
+            <w:proofErr w:type="spellEnd"/>
           </w:p>
         </w:tc>
         <w:tc>
@@ -4524,9 +5005,11 @@
               <w:pStyle w:val="ListParagraph"/>
               <w:ind w:left="0"/>
             </w:pPr>
+            <w:proofErr w:type="spellStart"/>
             <w:r>
               <w:t>ExceedCharLimit</w:t>
             </w:r>
+            <w:proofErr w:type="spellEnd"/>
           </w:p>
         </w:tc>
         <w:tc>
@@ -4571,9 +5054,11 @@
               <w:pStyle w:val="ListParagraph"/>
               <w:ind w:left="0"/>
             </w:pPr>
+            <w:proofErr w:type="spellStart"/>
             <w:r>
               <w:t>SelectedTANotFound</w:t>
             </w:r>
+            <w:proofErr w:type="spellEnd"/>
           </w:p>
         </w:tc>
         <w:tc>
@@ -4589,10 +5074,18 @@
               <w:t>The system prom</w:t>
             </w:r>
             <w:r>
-              <w:t xml:space="preserve">pts the Instructor that the TA entered </w:t>
-            </w:r>
-            <w:r>
-              <w:t xml:space="preserve"> is not found</w:t>
+              <w:t xml:space="preserve">pts the Instructor that the TA </w:t>
+            </w:r>
+            <w:proofErr w:type="gramStart"/>
+            <w:r>
+              <w:t xml:space="preserve">entered </w:t>
+            </w:r>
+            <w:r>
+              <w:t xml:space="preserve"> is</w:t>
+            </w:r>
+            <w:proofErr w:type="gramEnd"/>
+            <w:r>
+              <w:t xml:space="preserve"> not found</w:t>
             </w:r>
           </w:p>
         </w:tc>
@@ -4624,9 +5117,11 @@
               <w:pStyle w:val="ListParagraph"/>
               <w:ind w:left="0"/>
             </w:pPr>
+            <w:proofErr w:type="spellStart"/>
             <w:r>
               <w:t>NoTaskAvailable</w:t>
             </w:r>
+            <w:proofErr w:type="spellEnd"/>
           </w:p>
         </w:tc>
         <w:tc>
@@ -4668,9 +5163,11 @@
               <w:pStyle w:val="ListParagraph"/>
               <w:ind w:left="0"/>
             </w:pPr>
+            <w:proofErr w:type="spellStart"/>
             <w:r>
               <w:t>NoCoursesAvailable</w:t>
             </w:r>
+            <w:proofErr w:type="spellEnd"/>
           </w:p>
         </w:tc>
         <w:tc>
@@ -4715,9 +5212,11 @@
               <w:pStyle w:val="ListParagraph"/>
               <w:ind w:left="0"/>
             </w:pPr>
+            <w:proofErr w:type="spellStart"/>
             <w:r>
               <w:t>NoEvaluationAvailable</w:t>
             </w:r>
+            <w:proofErr w:type="spellEnd"/>
           </w:p>
         </w:tc>
         <w:tc>
@@ -4769,7 +5268,15 @@
         </w:rPr>
       </w:pPr>
       <w:r>
-        <w:t>&lt;small blurb about what each of the tables below are/what they show in general&gt;</w:t>
+        <w:t>&lt;</w:t>
+      </w:r>
+      <w:proofErr w:type="gramStart"/>
+      <w:r>
+        <w:t>small</w:t>
+      </w:r>
+      <w:proofErr w:type="gramEnd"/>
+      <w:r>
+        <w:t xml:space="preserve"> blurb about what each of the tables below are/what they show in general&gt;</w:t>
       </w:r>
       <w:r>
         <w:br/>
@@ -4870,9 +5377,11 @@
               <w:pStyle w:val="ListParagraph"/>
               <w:ind w:left="0"/>
             </w:pPr>
+            <w:proofErr w:type="spellStart"/>
             <w:r>
               <w:t>BrowseOwnTasks</w:t>
             </w:r>
+            <w:proofErr w:type="spellEnd"/>
           </w:p>
         </w:tc>
       </w:tr>
@@ -4986,7 +5495,23 @@
                 <w:rFonts w:ascii="Cambria" w:hAnsi="Cambria" w:cs="Consolas"/>
                 <w:color w:val="262626"/>
               </w:rPr>
-              <w:t>If the TA opts to view a list of courses the system displays a list of courses optionally filtered by semester (initiate use case ViewCourseList).</w:t>
+              <w:t xml:space="preserve">If the TA opts to view a list of courses the system displays a list of courses optionally filtered by semester (initiate use case </w:t>
+            </w:r>
+            <w:proofErr w:type="spellStart"/>
+            <w:r>
+              <w:rPr>
+                <w:rFonts w:ascii="Cambria" w:hAnsi="Cambria" w:cs="Consolas"/>
+                <w:color w:val="262626"/>
+              </w:rPr>
+              <w:t>ViewCourseList</w:t>
+            </w:r>
+            <w:proofErr w:type="spellEnd"/>
+            <w:r>
+              <w:rPr>
+                <w:rFonts w:ascii="Cambria" w:hAnsi="Cambria" w:cs="Consolas"/>
+                <w:color w:val="262626"/>
+              </w:rPr>
+              <w:t>).</w:t>
             </w:r>
           </w:p>
           <w:p>
@@ -5038,7 +5563,23 @@
                 <w:rFonts w:ascii="Cambria" w:hAnsi="Cambria" w:cs="Consolas"/>
                 <w:color w:val="262626"/>
               </w:rPr>
-              <w:t>If the TA opts to view a list of tasks the system displays a list of tasks associated with the TA's selected course (initiate use case ViewTaskList).</w:t>
+              <w:t xml:space="preserve">If the TA opts to view a list of tasks the system displays a list of tasks associated with the TA's selected course (initiate use case </w:t>
+            </w:r>
+            <w:proofErr w:type="spellStart"/>
+            <w:r>
+              <w:rPr>
+                <w:rFonts w:ascii="Cambria" w:hAnsi="Cambria" w:cs="Consolas"/>
+                <w:color w:val="262626"/>
+              </w:rPr>
+              <w:t>ViewTaskList</w:t>
+            </w:r>
+            <w:proofErr w:type="spellEnd"/>
+            <w:r>
+              <w:rPr>
+                <w:rFonts w:ascii="Cambria" w:hAnsi="Cambria" w:cs="Consolas"/>
+                <w:color w:val="262626"/>
+              </w:rPr>
+              <w:t>).</w:t>
             </w:r>
           </w:p>
         </w:tc>
@@ -5074,7 +5615,15 @@
               <w:ind w:left="0"/>
             </w:pPr>
             <w:r>
-              <w:t>User logged in to TAEval as a TA</w:t>
+              <w:t xml:space="preserve">User logged in to </w:t>
+            </w:r>
+            <w:proofErr w:type="spellStart"/>
+            <w:r>
+              <w:t>TAEval</w:t>
+            </w:r>
+            <w:proofErr w:type="spellEnd"/>
+            <w:r>
+              <w:t xml:space="preserve"> as a TA</w:t>
             </w:r>
           </w:p>
         </w:tc>
@@ -5170,11 +5719,19 @@
                 <w:rFonts w:ascii="Cambria" w:hAnsi="Cambria" w:cs="Helvetica"/>
               </w:rPr>
             </w:pPr>
+            <w:proofErr w:type="spellStart"/>
             <w:r>
               <w:rPr>
                 <w:rFonts w:ascii="Cambria" w:hAnsi="Cambria" w:cs="Helvetica"/>
               </w:rPr>
-              <w:t>TAEval will take no longer than 5 seconds to return list of available courses to the TA.</w:t>
+              <w:t>TAEval</w:t>
+            </w:r>
+            <w:proofErr w:type="spellEnd"/>
+            <w:r>
+              <w:rPr>
+                <w:rFonts w:ascii="Cambria" w:hAnsi="Cambria" w:cs="Helvetica"/>
+              </w:rPr>
+              <w:t xml:space="preserve"> will take no longer than 5 seconds to return list of available courses to the TA.</w:t>
             </w:r>
           </w:p>
         </w:tc>
@@ -5321,9 +5878,11 @@
               <w:pStyle w:val="ListParagraph"/>
               <w:ind w:left="0"/>
             </w:pPr>
+            <w:proofErr w:type="spellStart"/>
             <w:r>
               <w:t>ManageTasks</w:t>
             </w:r>
+            <w:proofErr w:type="spellEnd"/>
           </w:p>
         </w:tc>
       </w:tr>
@@ -5362,6 +5921,10 @@
             </w:r>
             <w:r>
               <w:t>Instructor</w:t>
+            </w:r>
+            <w:r>
+              <w:br/>
+              <w:t>Participated by TA</w:t>
             </w:r>
             <w:bookmarkStart w:id="0" w:name="_GoBack"/>
             <w:bookmarkEnd w:id="0"/>
@@ -5449,7 +6012,23 @@
                 <w:rFonts w:ascii="Cambria" w:hAnsi="Cambria" w:cs="Consolas"/>
                 <w:color w:val="262626"/>
               </w:rPr>
-              <w:t>If the Instructor opts to create a new task a task creation form is displayed (include use case CreateTask).</w:t>
+              <w:t xml:space="preserve">If the Instructor opts to create a new task a task creation form is displayed (include use case </w:t>
+            </w:r>
+            <w:proofErr w:type="spellStart"/>
+            <w:r>
+              <w:rPr>
+                <w:rFonts w:ascii="Cambria" w:hAnsi="Cambria" w:cs="Consolas"/>
+                <w:color w:val="262626"/>
+              </w:rPr>
+              <w:t>CreateTask</w:t>
+            </w:r>
+            <w:proofErr w:type="spellEnd"/>
+            <w:r>
+              <w:rPr>
+                <w:rFonts w:ascii="Cambria" w:hAnsi="Cambria" w:cs="Consolas"/>
+                <w:color w:val="262626"/>
+              </w:rPr>
+              <w:t>).</w:t>
             </w:r>
           </w:p>
           <w:p>
@@ -5475,7 +6054,23 @@
                 <w:rFonts w:ascii="Cambria" w:hAnsi="Cambria" w:cs="Consolas"/>
                 <w:color w:val="262626"/>
               </w:rPr>
-              <w:t>If the Instructor opts to view a list of courses the system displays a list of courses the Instructor is teaching optionally filtered by a specific semester (include use case ViewCourseList).</w:t>
+              <w:t xml:space="preserve">If the Instructor opts to view a list of courses the system displays a list of courses the Instructor is teaching optionally filtered by a specific semester (include use case </w:t>
+            </w:r>
+            <w:proofErr w:type="spellStart"/>
+            <w:r>
+              <w:rPr>
+                <w:rFonts w:ascii="Cambria" w:hAnsi="Cambria" w:cs="Consolas"/>
+                <w:color w:val="262626"/>
+              </w:rPr>
+              <w:t>ViewCourseList</w:t>
+            </w:r>
+            <w:proofErr w:type="spellEnd"/>
+            <w:r>
+              <w:rPr>
+                <w:rFonts w:ascii="Cambria" w:hAnsi="Cambria" w:cs="Consolas"/>
+                <w:color w:val="262626"/>
+              </w:rPr>
+              <w:t>).</w:t>
             </w:r>
           </w:p>
           <w:p>
@@ -5527,23 +6122,55 @@
                 <w:rFonts w:ascii="Cambria" w:hAnsi="Cambria" w:cs="Consolas"/>
                 <w:color w:val="262626"/>
               </w:rPr>
-              <w:t>If the Instructor opts to view a list of TAs the system displays a list of TAs assigned to the Instructor of the Instructor's selected course (include use case ViewTAList).</w:t>
-            </w:r>
-          </w:p>
-          <w:p>
+              <w:t xml:space="preserve">If the Instructor opts to view a list of TAs the system displays a list of TAs assigned to the Instructor of the Instructor's selected course (include use case </w:t>
+            </w:r>
+            <w:proofErr w:type="spellStart"/>
             <w:r>
               <w:rPr>
                 <w:rFonts w:ascii="Cambria" w:hAnsi="Cambria" w:cs="Consolas"/>
                 <w:color w:val="262626"/>
               </w:rPr>
-              <w:t xml:space="preserve">        6. </w:t>
-            </w:r>
+              <w:t>ViewTAList</w:t>
+            </w:r>
+            <w:proofErr w:type="spellEnd"/>
             <w:r>
               <w:rPr>
                 <w:rFonts w:ascii="Cambria" w:hAnsi="Cambria" w:cs="Consolas"/>
                 <w:color w:val="262626"/>
               </w:rPr>
-              <w:t>If the Instructor opts to view a list of tasks the system displays a list of all tasks the Instructor has created for the selected course (include use case ViewTaskList).</w:t>
+              <w:t>).</w:t>
+            </w:r>
+          </w:p>
+          <w:p>
+            <w:r>
+              <w:rPr>
+                <w:rFonts w:ascii="Cambria" w:hAnsi="Cambria" w:cs="Consolas"/>
+                <w:color w:val="262626"/>
+              </w:rPr>
+              <w:t xml:space="preserve">        6. </w:t>
+            </w:r>
+            <w:r>
+              <w:rPr>
+                <w:rFonts w:ascii="Cambria" w:hAnsi="Cambria" w:cs="Consolas"/>
+                <w:color w:val="262626"/>
+              </w:rPr>
+              <w:t xml:space="preserve">If the Instructor opts to view a list of tasks the system displays a list of all tasks the Instructor has created for the selected course (include use case </w:t>
+            </w:r>
+            <w:proofErr w:type="spellStart"/>
+            <w:r>
+              <w:rPr>
+                <w:rFonts w:ascii="Cambria" w:hAnsi="Cambria" w:cs="Consolas"/>
+                <w:color w:val="262626"/>
+              </w:rPr>
+              <w:t>ViewTaskList</w:t>
+            </w:r>
+            <w:proofErr w:type="spellEnd"/>
+            <w:r>
+              <w:rPr>
+                <w:rFonts w:ascii="Cambria" w:hAnsi="Cambria" w:cs="Consolas"/>
+                <w:color w:val="262626"/>
+              </w:rPr>
+              <w:t>).</w:t>
             </w:r>
           </w:p>
         </w:tc>
@@ -5579,7 +6206,15 @@
               <w:ind w:left="0"/>
             </w:pPr>
             <w:r>
-              <w:t>User logged in to TAEval as an Instructor</w:t>
+              <w:t xml:space="preserve">User logged in to </w:t>
+            </w:r>
+            <w:proofErr w:type="spellStart"/>
+            <w:r>
+              <w:t>TAEval</w:t>
+            </w:r>
+            <w:proofErr w:type="spellEnd"/>
+            <w:r>
+              <w:t xml:space="preserve"> as an Instructor</w:t>
             </w:r>
           </w:p>
         </w:tc>
@@ -5798,9 +6433,11 @@
               <w:pStyle w:val="ListParagraph"/>
               <w:ind w:left="0"/>
             </w:pPr>
+            <w:proofErr w:type="spellStart"/>
             <w:r>
               <w:t>ViewTask</w:t>
             </w:r>
+            <w:proofErr w:type="spellEnd"/>
           </w:p>
         </w:tc>
       </w:tr>
@@ -5899,7 +6536,14 @@
               <w:rPr>
                 <w:rFonts w:ascii="Cambria" w:hAnsi="Cambria" w:cs="Helvetica"/>
               </w:rPr>
-              <w:t>TA selects a single task they want to view.</w:t>
+              <w:t xml:space="preserve">TA selects a single task they want to </w:t>
+            </w:r>
+            <w:proofErr w:type="spellStart"/>
+            <w:r>
+              <w:rPr>
+                <w:rFonts w:ascii="Cambria" w:hAnsi="Cambria" w:cs="Helvetica"/>
+              </w:rPr>
+              <w:t>view.</w:t>
             </w:r>
           </w:p>
           <w:p>
@@ -5936,7 +6580,14 @@
               <w:rPr>
                 <w:rFonts w:ascii="Cambria" w:hAnsi="Cambria" w:cs="Helvetica"/>
               </w:rPr>
-              <w:t>TAEval will return the requested task.</w:t>
+              <w:t>TAEval</w:t>
+            </w:r>
+            <w:proofErr w:type="spellEnd"/>
+            <w:r>
+              <w:rPr>
+                <w:rFonts w:ascii="Cambria" w:hAnsi="Cambria" w:cs="Helvetica"/>
+              </w:rPr>
+              <w:t xml:space="preserve"> will return the requested task.</w:t>
             </w:r>
           </w:p>
           <w:p>
@@ -6015,8 +6666,16 @@
               <w:rPr>
                 <w:rFonts w:ascii="Cambria" w:hAnsi="Cambria"/>
               </w:rPr>
-              <w:t>TA has received list of tasks for a specified course from BrowseOwnTasks</w:t>
-            </w:r>
+              <w:t xml:space="preserve">TA has received list of tasks for a specified course from </w:t>
+            </w:r>
+            <w:proofErr w:type="spellStart"/>
+            <w:r>
+              <w:rPr>
+                <w:rFonts w:ascii="Cambria" w:hAnsi="Cambria"/>
+              </w:rPr>
+              <w:t>BrowseOwnTasks</w:t>
+            </w:r>
+            <w:proofErr w:type="spellEnd"/>
           </w:p>
         </w:tc>
       </w:tr>
@@ -6109,11 +6768,19 @@
                 <w:rFonts w:ascii="Cambria" w:hAnsi="Cambria" w:cs="Helvetica"/>
               </w:rPr>
             </w:pPr>
+            <w:proofErr w:type="spellStart"/>
             <w:r>
               <w:rPr>
                 <w:rFonts w:ascii="Cambria" w:hAnsi="Cambria" w:cs="Helvetica"/>
               </w:rPr>
-              <w:t xml:space="preserve">TAEval will take no longer than 5 seconds to return </w:t>
+              <w:t>TAEval</w:t>
+            </w:r>
+            <w:proofErr w:type="spellEnd"/>
+            <w:r>
+              <w:rPr>
+                <w:rFonts w:ascii="Cambria" w:hAnsi="Cambria" w:cs="Helvetica"/>
+              </w:rPr>
+              <w:t xml:space="preserve"> will take no longer than 5 seconds to return </w:t>
             </w:r>
             <w:r>
               <w:rPr>
@@ -6278,9 +6945,11 @@
               <w:pStyle w:val="ListParagraph"/>
               <w:ind w:left="0"/>
             </w:pPr>
+            <w:proofErr w:type="spellStart"/>
             <w:r>
               <w:t>ViewTaskEvaluation</w:t>
             </w:r>
+            <w:proofErr w:type="spellEnd"/>
           </w:p>
         </w:tc>
       </w:tr>
@@ -6379,7 +7048,14 @@
               <w:rPr>
                 <w:rFonts w:cs="Helvetica"/>
               </w:rPr>
-              <w:t>TA selects a single task they want to view that has been evaluated</w:t>
+              <w:t xml:space="preserve">TA selects a single task they want to view that has been </w:t>
+            </w:r>
+            <w:proofErr w:type="spellStart"/>
+            <w:r>
+              <w:rPr>
+                <w:rFonts w:cs="Helvetica"/>
+              </w:rPr>
+              <w:t>evaluated</w:t>
             </w:r>
           </w:p>
           <w:p>
@@ -6416,7 +7092,14 @@
               <w:rPr>
                 <w:rFonts w:cs="Helvetica"/>
               </w:rPr>
-              <w:t>TAEval will return the evaluated requested task.</w:t>
+              <w:t>TAEval</w:t>
+            </w:r>
+            <w:proofErr w:type="spellEnd"/>
+            <w:r>
+              <w:rPr>
+                <w:rFonts w:cs="Helvetica"/>
+              </w:rPr>
+              <w:t xml:space="preserve"> will return the evaluated requested task.</w:t>
             </w:r>
           </w:p>
           <w:p>
@@ -6492,8 +7175,16 @@
               <w:rPr>
                 <w:rFonts w:ascii="Cambria" w:hAnsi="Cambria"/>
               </w:rPr>
-              <w:t>TA has received list of tasks for a specified course from BrowseOwnTasks</w:t>
-            </w:r>
+              <w:t xml:space="preserve">TA has received list of tasks for a specified course from </w:t>
+            </w:r>
+            <w:proofErr w:type="spellStart"/>
+            <w:r>
+              <w:rPr>
+                <w:rFonts w:ascii="Cambria" w:hAnsi="Cambria"/>
+              </w:rPr>
+              <w:t>BrowseOwnTasks</w:t>
+            </w:r>
+            <w:proofErr w:type="spellEnd"/>
           </w:p>
         </w:tc>
       </w:tr>
@@ -6563,11 +7254,19 @@
               <w:pStyle w:val="ListParagraph"/>
               <w:ind w:left="0"/>
             </w:pPr>
+            <w:proofErr w:type="spellStart"/>
             <w:r>
               <w:rPr>
                 <w:rFonts w:ascii="Cambria" w:hAnsi="Cambria" w:cs="Helvetica"/>
               </w:rPr>
-              <w:t xml:space="preserve">TAEval will take no longer than 5 seconds to return </w:t>
+              <w:t>TAEval</w:t>
+            </w:r>
+            <w:proofErr w:type="spellEnd"/>
+            <w:r>
+              <w:rPr>
+                <w:rFonts w:ascii="Cambria" w:hAnsi="Cambria" w:cs="Helvetica"/>
+              </w:rPr>
+              <w:t xml:space="preserve"> will take no longer than 5 seconds to return </w:t>
             </w:r>
             <w:r>
               <w:rPr>
@@ -6729,12 +7428,14 @@
                 <w:rFonts w:ascii="Cambria" w:hAnsi="Cambria"/>
               </w:rPr>
             </w:pPr>
+            <w:proofErr w:type="spellStart"/>
             <w:r>
               <w:rPr>
                 <w:rFonts w:ascii="Cambria" w:hAnsi="Cambria"/>
               </w:rPr>
               <w:t>ViewCourseList</w:t>
             </w:r>
+            <w:proofErr w:type="spellEnd"/>
           </w:p>
         </w:tc>
       </w:tr>
@@ -6851,7 +7552,14 @@
               <w:rPr>
                 <w:rFonts w:ascii="Cambria" w:hAnsi="Cambria" w:cs="Helvetica"/>
               </w:rPr>
-              <w:t>The user requests to view the course list that they currently instruct or have previously instructed, for the instructor, or have tasks currently or previously assigned, for the TA.</w:t>
+              <w:t xml:space="preserve">The user requests to view the course list that they currently instruct or have previously instructed, for the instructor, or have tasks currently or previously assigned, for the </w:t>
+            </w:r>
+            <w:proofErr w:type="spellStart"/>
+            <w:r>
+              <w:rPr>
+                <w:rFonts w:ascii="Cambria" w:hAnsi="Cambria" w:cs="Helvetica"/>
+              </w:rPr>
+              <w:t>TA.</w:t>
             </w:r>
           </w:p>
           <w:p>
@@ -6888,7 +7596,14 @@
               <w:rPr>
                 <w:rFonts w:ascii="Cambria" w:hAnsi="Cambria" w:cs="Helvetica"/>
               </w:rPr>
-              <w:t>TAEval will return the list of courses for the specific user.   The TA will receive the list of courses that they have tasks currently or previously assigned.  The instructor will receive the course that they have currently or previously instructed.</w:t>
+              <w:t>TAEval</w:t>
+            </w:r>
+            <w:proofErr w:type="spellEnd"/>
+            <w:r>
+              <w:rPr>
+                <w:rFonts w:ascii="Cambria" w:hAnsi="Cambria" w:cs="Helvetica"/>
+              </w:rPr>
+              <w:t xml:space="preserve"> will return the list of courses for the specific user.   The TA will receive the list of courses that they have tasks currently or previously assigned.  The instructor will receive the course that they have currently or previously instructed.</w:t>
             </w:r>
           </w:p>
           <w:p>
@@ -6961,7 +7676,15 @@
               <w:ind w:left="0"/>
             </w:pPr>
             <w:r>
-              <w:t>User is logged in as Instructor (or TA?) to the TAEval system</w:t>
+              <w:t xml:space="preserve">User is logged in as Instructor (or TA?) to the </w:t>
+            </w:r>
+            <w:proofErr w:type="spellStart"/>
+            <w:r>
+              <w:t>TAEval</w:t>
+            </w:r>
+            <w:proofErr w:type="spellEnd"/>
+            <w:r>
+              <w:t xml:space="preserve"> system</w:t>
             </w:r>
           </w:p>
         </w:tc>
@@ -7035,11 +7758,19 @@
                 <w:numId w:val="12"/>
               </w:numPr>
             </w:pPr>
+            <w:proofErr w:type="spellStart"/>
             <w:r>
               <w:rPr>
                 <w:rFonts w:ascii="Cambria" w:hAnsi="Cambria" w:cs="Helvetica"/>
               </w:rPr>
-              <w:t xml:space="preserve">TAEval will take no longer than 5 seconds to return </w:t>
+              <w:t>TAEval</w:t>
+            </w:r>
+            <w:proofErr w:type="spellEnd"/>
+            <w:r>
+              <w:rPr>
+                <w:rFonts w:ascii="Cambria" w:hAnsi="Cambria" w:cs="Helvetica"/>
+              </w:rPr>
+              <w:t xml:space="preserve"> will take no longer than 5 seconds to return </w:t>
             </w:r>
             <w:r>
               <w:rPr>
@@ -7207,9 +7938,11 @@
               <w:pStyle w:val="ListParagraph"/>
               <w:ind w:left="0"/>
             </w:pPr>
+            <w:proofErr w:type="spellStart"/>
             <w:r>
               <w:t>ViewTaskList</w:t>
             </w:r>
+            <w:proofErr w:type="spellEnd"/>
           </w:p>
         </w:tc>
       </w:tr>
@@ -7320,7 +8053,14 @@
               <w:rPr>
                 <w:rFonts w:ascii="Cambria" w:hAnsi="Cambria" w:cs="Helvetica"/>
               </w:rPr>
-              <w:t>The user requests to view the list of tasks that they have created, for the instructor, or list of tasks that are assigned, for the TA.</w:t>
+              <w:t xml:space="preserve">The user requests to view the list of tasks that they have created, for the instructor, or list of tasks that are assigned, for the </w:t>
+            </w:r>
+            <w:proofErr w:type="spellStart"/>
+            <w:r>
+              <w:rPr>
+                <w:rFonts w:ascii="Cambria" w:hAnsi="Cambria" w:cs="Helvetica"/>
+              </w:rPr>
+              <w:t>TA.</w:t>
             </w:r>
           </w:p>
           <w:p>
@@ -7357,7 +8097,14 @@
               <w:rPr>
                 <w:rFonts w:ascii="Cambria" w:hAnsi="Cambria" w:cs="Helvetica"/>
               </w:rPr>
-              <w:t>TAEval will return the list of tasks for the specific user.   The TA will receive the list of task they have been assigned.  The instructor will receive the list of tasks that they have created.</w:t>
+              <w:t>TAEval</w:t>
+            </w:r>
+            <w:proofErr w:type="spellEnd"/>
+            <w:r>
+              <w:rPr>
+                <w:rFonts w:ascii="Cambria" w:hAnsi="Cambria" w:cs="Helvetica"/>
+              </w:rPr>
+              <w:t xml:space="preserve"> will return the list of tasks for the specific user.   The TA will receive the list of task they have been assigned.  The instructor will receive the list of tasks that they have created.</w:t>
             </w:r>
           </w:p>
           <w:p>
@@ -7442,8 +8189,13 @@
               <w:ind w:left="0"/>
             </w:pPr>
             <w:r>
-              <w:t>User is logged in as an Instructor or TA to TAEval</w:t>
-            </w:r>
+              <w:t xml:space="preserve">User is logged in as an Instructor or TA to </w:t>
+            </w:r>
+            <w:proofErr w:type="spellStart"/>
+            <w:r>
+              <w:t>TAEval</w:t>
+            </w:r>
+            <w:proofErr w:type="spellEnd"/>
           </w:p>
         </w:tc>
       </w:tr>
@@ -7516,8 +8268,13 @@
                 <w:numId w:val="30"/>
               </w:numPr>
             </w:pPr>
-            <w:r>
-              <w:t>TAEval will take no longer than 5 seconds to return the requested task list</w:t>
+            <w:proofErr w:type="spellStart"/>
+            <w:r>
+              <w:t>TAEval</w:t>
+            </w:r>
+            <w:proofErr w:type="spellEnd"/>
+            <w:r>
+              <w:t xml:space="preserve"> will take no longer than 5 seconds to return the requested task list</w:t>
             </w:r>
           </w:p>
           <w:p>
@@ -7676,6 +8433,7 @@
               <w:pStyle w:val="ListParagraph"/>
               <w:ind w:left="0"/>
             </w:pPr>
+            <w:proofErr w:type="spellStart"/>
             <w:r>
               <w:t>ViewT</w:t>
             </w:r>
@@ -7685,6 +8443,7 @@
             <w:r>
               <w:t>List</w:t>
             </w:r>
+            <w:proofErr w:type="spellEnd"/>
           </w:p>
         </w:tc>
       </w:tr>
@@ -8102,9 +8861,11 @@
               <w:pStyle w:val="ListParagraph"/>
               <w:ind w:left="0"/>
             </w:pPr>
+            <w:proofErr w:type="spellStart"/>
             <w:r>
               <w:t>CreateTask</w:t>
             </w:r>
+            <w:proofErr w:type="spellEnd"/>
           </w:p>
         </w:tc>
       </w:tr>
@@ -8316,7 +9077,14 @@
               <w:rPr>
                 <w:rFonts w:ascii="Cambria" w:hAnsi="Cambria" w:cs="Helvetica"/>
               </w:rPr>
-              <w:t>Instructor submits the form.  Instructor waits for confirmation.</w:t>
+              <w:t xml:space="preserve">Instructor submits the form.  Instructor waits for </w:t>
+            </w:r>
+            <w:proofErr w:type="spellStart"/>
+            <w:r>
+              <w:rPr>
+                <w:rFonts w:ascii="Cambria" w:hAnsi="Cambria" w:cs="Helvetica"/>
+              </w:rPr>
+              <w:t>confirmation.</w:t>
             </w:r>
           </w:p>
           <w:p>
@@ -8353,7 +9121,14 @@
               <w:rPr>
                 <w:rFonts w:ascii="Cambria" w:hAnsi="Cambria" w:cs="Helvetica"/>
               </w:rPr>
-              <w:t>TAEval receives form submission and notifies instructor.</w:t>
+              <w:t>TAEval</w:t>
+            </w:r>
+            <w:proofErr w:type="spellEnd"/>
+            <w:r>
+              <w:rPr>
+                <w:rFonts w:ascii="Cambria" w:hAnsi="Cambria" w:cs="Helvetica"/>
+              </w:rPr>
+              <w:t xml:space="preserve"> receives form submission and notifies instructor.</w:t>
             </w:r>
           </w:p>
         </w:tc>
@@ -8395,7 +9170,21 @@
               <w:rPr>
                 <w:rFonts w:ascii="Cambria" w:hAnsi="Cambria"/>
               </w:rPr>
-              <w:t>User is logged into TAEval as an Instructor</w:t>
+              <w:t xml:space="preserve">User is logged into </w:t>
+            </w:r>
+            <w:proofErr w:type="spellStart"/>
+            <w:r>
+              <w:rPr>
+                <w:rFonts w:ascii="Cambria" w:hAnsi="Cambria"/>
+              </w:rPr>
+              <w:t>TAEval</w:t>
+            </w:r>
+            <w:proofErr w:type="spellEnd"/>
+            <w:r>
+              <w:rPr>
+                <w:rFonts w:ascii="Cambria" w:hAnsi="Cambria"/>
+              </w:rPr>
+              <w:t xml:space="preserve"> as an Instructor</w:t>
             </w:r>
           </w:p>
         </w:tc>
@@ -8737,9 +9526,11 @@
               <w:pStyle w:val="ListParagraph"/>
               <w:ind w:left="0"/>
             </w:pPr>
+            <w:proofErr w:type="spellStart"/>
             <w:r>
               <w:t>EditTask</w:t>
             </w:r>
+            <w:proofErr w:type="spellEnd"/>
           </w:p>
         </w:tc>
       </w:tr>
@@ -9028,7 +9819,21 @@
               <w:rPr>
                 <w:rFonts w:ascii="Cambria" w:hAnsi="Cambria"/>
               </w:rPr>
-              <w:t>User is logged into TAEval as an Instructor</w:t>
+              <w:t xml:space="preserve">User is logged into </w:t>
+            </w:r>
+            <w:proofErr w:type="spellStart"/>
+            <w:r>
+              <w:rPr>
+                <w:rFonts w:ascii="Cambria" w:hAnsi="Cambria"/>
+              </w:rPr>
+              <w:t>TAEval</w:t>
+            </w:r>
+            <w:proofErr w:type="spellEnd"/>
+            <w:r>
+              <w:rPr>
+                <w:rFonts w:ascii="Cambria" w:hAnsi="Cambria"/>
+              </w:rPr>
+              <w:t xml:space="preserve"> as an Instructor</w:t>
             </w:r>
           </w:p>
           <w:p>
@@ -9445,9 +10250,11 @@
               <w:pStyle w:val="ListParagraph"/>
               <w:ind w:left="0"/>
             </w:pPr>
+            <w:proofErr w:type="spellStart"/>
             <w:r>
               <w:t>DeleteTask</w:t>
             </w:r>
+            <w:proofErr w:type="spellEnd"/>
           </w:p>
         </w:tc>
       </w:tr>
@@ -9721,7 +10528,21 @@
               <w:rPr>
                 <w:rFonts w:ascii="Cambria" w:hAnsi="Cambria" w:cs="Helvetica"/>
               </w:rPr>
-              <w:t>User is logged in to TAEval as an Instructor.</w:t>
+              <w:t xml:space="preserve">User is logged in to </w:t>
+            </w:r>
+            <w:proofErr w:type="spellStart"/>
+            <w:r>
+              <w:rPr>
+                <w:rFonts w:ascii="Cambria" w:hAnsi="Cambria" w:cs="Helvetica"/>
+              </w:rPr>
+              <w:t>TAEval</w:t>
+            </w:r>
+            <w:proofErr w:type="spellEnd"/>
+            <w:r>
+              <w:rPr>
+                <w:rFonts w:ascii="Cambria" w:hAnsi="Cambria" w:cs="Helvetica"/>
+              </w:rPr>
+              <w:t xml:space="preserve"> as an Instructor.</w:t>
             </w:r>
           </w:p>
           <w:p>
@@ -10122,9 +10943,11 @@
               <w:pStyle w:val="ListParagraph"/>
               <w:ind w:left="0"/>
             </w:pPr>
+            <w:proofErr w:type="spellStart"/>
             <w:r>
               <w:t>EvaluateTask</w:t>
             </w:r>
+            <w:proofErr w:type="spellEnd"/>
           </w:p>
         </w:tc>
       </w:tr>
@@ -10636,7 +11459,21 @@
               <w:rPr>
                 <w:rFonts w:ascii="Times" w:hAnsi="Times" w:cs="Times"/>
               </w:rPr>
-              <w:t>The highest level of user supported by the TAEval system.  Administrators are responsible for adding, removing and editing courses, instructors and TAs in the system.</w:t>
+              <w:t xml:space="preserve">The highest level of user supported by the </w:t>
+            </w:r>
+            <w:proofErr w:type="spellStart"/>
+            <w:r>
+              <w:rPr>
+                <w:rFonts w:ascii="Times" w:hAnsi="Times" w:cs="Times"/>
+              </w:rPr>
+              <w:t>TAEval</w:t>
+            </w:r>
+            <w:proofErr w:type="spellEnd"/>
+            <w:r>
+              <w:rPr>
+                <w:rFonts w:ascii="Times" w:hAnsi="Times" w:cs="Times"/>
+              </w:rPr>
+              <w:t xml:space="preserve"> system.  Administrators are responsible for adding, removing and editing courses, instructors and TAs in the system.</w:t>
             </w:r>
           </w:p>
         </w:tc>
@@ -10917,35 +11754,142 @@
           <w:sz w:val="48"/>
           <w:szCs w:val="48"/>
         </w:rPr>
-        <w:t>*THINGS TO LOOK AT:</w:t>
-      </w:r>
-      <w:r>
-        <w:rPr>
+        <w:t>*THINGS TO LOOK AT</w:t>
+      </w:r>
+      <w:proofErr w:type="gramStart"/>
+      <w:r>
+        <w:rPr>
+          <w:b/>
+          <w:bCs/>
           <w:sz w:val="48"/>
           <w:szCs w:val="48"/>
         </w:rPr>
-        <w:t>*</w:t>
+        <w:t>:</w:t>
       </w:r>
       <w:r>
         <w:rPr>
           <w:sz w:val="48"/>
           <w:szCs w:val="48"/>
         </w:rPr>
-        <w:br/>
-      </w:r>
+        <w:t>*</w:t>
+      </w:r>
+      <w:proofErr w:type="gramEnd"/>
       <w:r>
         <w:rPr>
           <w:sz w:val="48"/>
           <w:szCs w:val="48"/>
         </w:rPr>
-        <w:t xml:space="preserve">- </w:t>
+        <w:br/>
       </w:r>
       <w:r>
         <w:rPr>
           <w:sz w:val="48"/>
           <w:szCs w:val="48"/>
         </w:rPr>
-        <w:t>Should ViewCourseList &amp; ViewTaskList be able to be initiated by TA, if according to high level diagram, TA only accesses BrowseOwnTasks? (which only has ViewTask &amp; ViewTaskEvaluation as sub use cases)</w:t>
+        <w:t xml:space="preserve">- </w:t>
+      </w:r>
+      <w:r>
+        <w:rPr>
+          <w:sz w:val="48"/>
+          <w:szCs w:val="48"/>
+        </w:rPr>
+        <w:t xml:space="preserve">Should </w:t>
+      </w:r>
+      <w:proofErr w:type="spellStart"/>
+      <w:r>
+        <w:rPr>
+          <w:sz w:val="48"/>
+          <w:szCs w:val="48"/>
+        </w:rPr>
+        <w:t>ViewCourseList</w:t>
+      </w:r>
+      <w:proofErr w:type="spellEnd"/>
+      <w:r>
+        <w:rPr>
+          <w:sz w:val="48"/>
+          <w:szCs w:val="48"/>
+        </w:rPr>
+        <w:t xml:space="preserve"> &amp; </w:t>
+      </w:r>
+      <w:proofErr w:type="spellStart"/>
+      <w:r>
+        <w:rPr>
+          <w:sz w:val="48"/>
+          <w:szCs w:val="48"/>
+        </w:rPr>
+        <w:t>ViewTaskList</w:t>
+      </w:r>
+      <w:proofErr w:type="spellEnd"/>
+      <w:r>
+        <w:rPr>
+          <w:sz w:val="48"/>
+          <w:szCs w:val="48"/>
+        </w:rPr>
+        <w:t xml:space="preserve"> be able to be initiated by TA, if according to high level diagram, TA only accesses </w:t>
+      </w:r>
+      <w:proofErr w:type="spellStart"/>
+      <w:r>
+        <w:rPr>
+          <w:sz w:val="48"/>
+          <w:szCs w:val="48"/>
+        </w:rPr>
+        <w:t>BrowseOwnTasks</w:t>
+      </w:r>
+      <w:proofErr w:type="spellEnd"/>
+      <w:r>
+        <w:rPr>
+          <w:sz w:val="48"/>
+          <w:szCs w:val="48"/>
+        </w:rPr>
+        <w:t>? (</w:t>
+      </w:r>
+      <w:proofErr w:type="gramStart"/>
+      <w:r>
+        <w:rPr>
+          <w:sz w:val="48"/>
+          <w:szCs w:val="48"/>
+        </w:rPr>
+        <w:t>which</w:t>
+      </w:r>
+      <w:proofErr w:type="gramEnd"/>
+      <w:r>
+        <w:rPr>
+          <w:sz w:val="48"/>
+          <w:szCs w:val="48"/>
+        </w:rPr>
+        <w:t xml:space="preserve"> only has </w:t>
+      </w:r>
+      <w:proofErr w:type="spellStart"/>
+      <w:r>
+        <w:rPr>
+          <w:sz w:val="48"/>
+          <w:szCs w:val="48"/>
+        </w:rPr>
+        <w:t>ViewTask</w:t>
+      </w:r>
+      <w:proofErr w:type="spellEnd"/>
+      <w:r>
+        <w:rPr>
+          <w:sz w:val="48"/>
+          <w:szCs w:val="48"/>
+        </w:rPr>
+        <w:t xml:space="preserve"> &amp; </w:t>
+      </w:r>
+      <w:proofErr w:type="spellStart"/>
+      <w:r>
+        <w:rPr>
+          <w:sz w:val="48"/>
+          <w:szCs w:val="48"/>
+        </w:rPr>
+        <w:t>ViewTaskEvaluation</w:t>
+      </w:r>
+      <w:proofErr w:type="spellEnd"/>
+      <w:r>
+        <w:rPr>
+          <w:sz w:val="48"/>
+          <w:szCs w:val="48"/>
+        </w:rPr>
+        <w:t xml:space="preserve"> as sub use cases)</w:t>
       </w:r>
       <w:r>
         <w:rPr>
@@ -11001,7 +11945,39 @@
           <w:sz w:val="48"/>
           <w:szCs w:val="48"/>
         </w:rPr>
-        <w:t>Our 2 high level use cases differ in the flow of events; BrowseOwnTasks assumes login completed, ManageTasks doesn’t</w:t>
+        <w:t xml:space="preserve">Our 2 high level use cases differ in the flow of events; </w:t>
+      </w:r>
+      <w:proofErr w:type="spellStart"/>
+      <w:r>
+        <w:rPr>
+          <w:sz w:val="48"/>
+          <w:szCs w:val="48"/>
+        </w:rPr>
+        <w:t>BrowseOwnTasks</w:t>
+      </w:r>
+      <w:proofErr w:type="spellEnd"/>
+      <w:r>
+        <w:rPr>
+          <w:sz w:val="48"/>
+          <w:szCs w:val="48"/>
+        </w:rPr>
+        <w:t xml:space="preserve"> assumes login completed, </w:t>
+      </w:r>
+      <w:proofErr w:type="spellStart"/>
+      <w:r>
+        <w:rPr>
+          <w:sz w:val="48"/>
+          <w:szCs w:val="48"/>
+        </w:rPr>
+        <w:t>ManageTasks</w:t>
+      </w:r>
+      <w:proofErr w:type="spellEnd"/>
+      <w:r>
+        <w:rPr>
+          <w:sz w:val="48"/>
+          <w:szCs w:val="48"/>
+        </w:rPr>
+        <w:t xml:space="preserve"> doesn’t</w:t>
       </w:r>
     </w:p>
     <w:p>
@@ -11021,7 +11997,23 @@
           <w:sz w:val="48"/>
           <w:szCs w:val="48"/>
         </w:rPr>
-        <w:t>Does the inclusion of other use cases belong in the Quality Requirements section of BrowseOwnTasks?</w:t>
+        <w:t xml:space="preserve">Does the inclusion of other use cases belong in the Quality Requirements section of </w:t>
+      </w:r>
+      <w:proofErr w:type="spellStart"/>
+      <w:r>
+        <w:rPr>
+          <w:sz w:val="48"/>
+          <w:szCs w:val="48"/>
+        </w:rPr>
+        <w:t>BrowseOwnTasks</w:t>
+      </w:r>
+      <w:proofErr w:type="spellEnd"/>
+      <w:r>
+        <w:rPr>
+          <w:sz w:val="48"/>
+          <w:szCs w:val="48"/>
+        </w:rPr>
+        <w:t>?</w:t>
       </w:r>
     </w:p>
     <w:p>
@@ -11041,7 +12033,48 @@
           <w:sz w:val="48"/>
           <w:szCs w:val="48"/>
         </w:rPr>
-        <w:t>Entry condition for UC-03; should we reference what is returned from  BrowseOwnTasks? Isn’t that getting too much into menu navigation? Purely as a use case, we just need A list, not necessarily to say where the list comes from?</w:t>
+        <w:t xml:space="preserve">Entry condition for UC-03; should we reference what is returned </w:t>
+      </w:r>
+      <w:proofErr w:type="gramStart"/>
+      <w:r>
+        <w:rPr>
+          <w:sz w:val="48"/>
+          <w:szCs w:val="48"/>
+        </w:rPr>
+        <w:t xml:space="preserve">from  </w:t>
+      </w:r>
+      <w:proofErr w:type="spellStart"/>
+      <w:r>
+        <w:rPr>
+          <w:sz w:val="48"/>
+          <w:szCs w:val="48"/>
+        </w:rPr>
+        <w:t>BrowseOwnTasks</w:t>
+      </w:r>
+      <w:proofErr w:type="spellEnd"/>
+      <w:proofErr w:type="gramEnd"/>
+      <w:r>
+        <w:rPr>
+          <w:sz w:val="48"/>
+          <w:szCs w:val="48"/>
+        </w:rPr>
+        <w:t xml:space="preserve">? Isn’t that getting too much into menu navigation? Purely as a use case, we just need </w:t>
+      </w:r>
+      <w:proofErr w:type="gramStart"/>
+      <w:r>
+        <w:rPr>
+          <w:sz w:val="48"/>
+          <w:szCs w:val="48"/>
+        </w:rPr>
+        <w:t>A</w:t>
+      </w:r>
+      <w:proofErr w:type="gramEnd"/>
+      <w:r>
+        <w:rPr>
+          <w:sz w:val="48"/>
+          <w:szCs w:val="48"/>
+        </w:rPr>
+        <w:t xml:space="preserve"> list, not necessarily to say where the list comes from?</w:t>
       </w:r>
     </w:p>
     <w:sectPr>

</xml_diff>

<commit_message>
deleted redundant use cases and renumbered
</commit_message>
<xml_diff>
--- a/Deliverable1/TAEval_Deliverable1.docx
+++ b/Deliverable1/TAEval_Deliverable1.docx
@@ -1876,7 +1876,6 @@
         </w:numPr>
         <w:ind w:left="709"/>
         <w:rPr>
-          <w:rStyle w:val="TableGrid"/>
           <w:rFonts w:ascii="Cambria" w:hAnsi="Cambria"/>
           <w:position w:val="-2"/>
         </w:rPr>
@@ -4845,7 +4844,7 @@
               <w:t>UC-1</w:t>
             </w:r>
             <w:r>
-              <w:t>3</w:t>
+              <w:t>4</w:t>
             </w:r>
           </w:p>
         </w:tc>
@@ -4860,7 +4859,7 @@
             </w:pPr>
             <w:proofErr w:type="spellStart"/>
             <w:r>
-              <w:t>LackOfPrivilege</w:t>
+              <w:t>ExceedCharLimit</w:t>
             </w:r>
             <w:proofErr w:type="spellEnd"/>
           </w:p>
@@ -4875,7 +4874,7 @@
               <w:ind w:left="0"/>
             </w:pPr>
             <w:r>
-              <w:t>The system prompts the user to re-enter their login credentials (DUPLICATE of UC-14?)</w:t>
+              <w:t>The system prompts the user that the text input given exceeds the limit</w:t>
             </w:r>
           </w:p>
         </w:tc>
@@ -4894,7 +4893,7 @@
               <w:t>UC-1</w:t>
             </w:r>
             <w:r>
-              <w:t>4</w:t>
+              <w:t>5</w:t>
             </w:r>
           </w:p>
         </w:tc>
@@ -4909,7 +4908,7 @@
             </w:pPr>
             <w:proofErr w:type="spellStart"/>
             <w:r>
-              <w:t>InvalidCredentials</w:t>
+              <w:t>SelectedTANotFound</w:t>
             </w:r>
             <w:proofErr w:type="spellEnd"/>
           </w:p>
@@ -4924,7 +4923,26 @@
               <w:ind w:left="0"/>
             </w:pPr>
             <w:r>
-              <w:t>The system prompts the user to re-enter their login credentials</w:t>
+              <w:t>The system prom</w:t>
+            </w:r>
+            <w:r>
+              <w:t>pts the</w:t>
+            </w:r>
+            <w:bookmarkStart w:id="0" w:name="_GoBack"/>
+            <w:bookmarkEnd w:id="0"/>
+            <w:r>
+              <w:t xml:space="preserve"> Instructor that the TA </w:t>
+            </w:r>
+            <w:proofErr w:type="gramStart"/>
+            <w:r>
+              <w:t xml:space="preserve">entered </w:t>
+            </w:r>
+            <w:r>
+              <w:t xml:space="preserve"> is</w:t>
+            </w:r>
+            <w:proofErr w:type="gramEnd"/>
+            <w:r>
+              <w:t xml:space="preserve"> not found</w:t>
             </w:r>
           </w:p>
         </w:tc>
@@ -4943,7 +4961,7 @@
               <w:t>UC-1</w:t>
             </w:r>
             <w:r>
-              <w:t>5</w:t>
+              <w:t>6</w:t>
             </w:r>
           </w:p>
         </w:tc>
@@ -4958,7 +4976,7 @@
             </w:pPr>
             <w:proofErr w:type="spellStart"/>
             <w:r>
-              <w:t>RequestTimeout</w:t>
+              <w:t>NoTaskAvailable</w:t>
             </w:r>
             <w:proofErr w:type="spellEnd"/>
           </w:p>
@@ -4973,7 +4991,7 @@
               <w:ind w:left="0"/>
             </w:pPr>
             <w:r>
-              <w:t>The system prompts the user of a timeout on the last request</w:t>
+              <w:t>The system prompts the user that there are no associated tasks to be found</w:t>
             </w:r>
           </w:p>
         </w:tc>
@@ -4992,7 +5010,7 @@
               <w:t>UC-1</w:t>
             </w:r>
             <w:r>
-              <w:t>6</w:t>
+              <w:t>7</w:t>
             </w:r>
           </w:p>
         </w:tc>
@@ -5007,7 +5025,7 @@
             </w:pPr>
             <w:proofErr w:type="spellStart"/>
             <w:r>
-              <w:t>ExceedCharLimit</w:t>
+              <w:t>NoCoursesAvailable</w:t>
             </w:r>
             <w:proofErr w:type="spellEnd"/>
           </w:p>
@@ -5022,7 +5040,7 @@
               <w:ind w:left="0"/>
             </w:pPr>
             <w:r>
-              <w:t>The system prompts the user that the text input given exceeds the limit</w:t>
+              <w:t>The system prompts the user that there are no associated courses to be found</w:t>
             </w:r>
           </w:p>
         </w:tc>
@@ -5038,168 +5056,10 @@
               <w:ind w:left="0"/>
             </w:pPr>
             <w:r>
-              <w:t>UC-1</w:t>
-            </w:r>
-            <w:r>
-              <w:t>7</w:t>
-            </w:r>
-          </w:p>
-        </w:tc>
-        <w:tc>
-          <w:tcPr>
-            <w:tcW w:w="3141" w:type="dxa"/>
-          </w:tcPr>
-          <w:p>
-            <w:pPr>
-              <w:pStyle w:val="ListParagraph"/>
-              <w:ind w:left="0"/>
-            </w:pPr>
-            <w:proofErr w:type="spellStart"/>
-            <w:r>
-              <w:t>SelectedTANotFound</w:t>
-            </w:r>
-            <w:proofErr w:type="spellEnd"/>
-          </w:p>
-        </w:tc>
-        <w:tc>
-          <w:tcPr>
-            <w:tcW w:w="2830" w:type="dxa"/>
-          </w:tcPr>
-          <w:p>
-            <w:pPr>
-              <w:pStyle w:val="ListParagraph"/>
-              <w:ind w:left="0"/>
-            </w:pPr>
-            <w:r>
-              <w:t>The system prom</w:t>
-            </w:r>
-            <w:r>
-              <w:t xml:space="preserve">pts the Instructor that the TA </w:t>
-            </w:r>
-            <w:proofErr w:type="gramStart"/>
-            <w:r>
-              <w:t xml:space="preserve">entered </w:t>
-            </w:r>
-            <w:r>
-              <w:t xml:space="preserve"> is</w:t>
-            </w:r>
-            <w:proofErr w:type="gramEnd"/>
-            <w:r>
-              <w:t xml:space="preserve"> not found</w:t>
-            </w:r>
-          </w:p>
-        </w:tc>
-      </w:tr>
-      <w:tr>
-        <w:tc>
-          <w:tcPr>
-            <w:tcW w:w="1796" w:type="dxa"/>
-          </w:tcPr>
-          <w:p>
-            <w:pPr>
-              <w:pStyle w:val="ListParagraph"/>
-              <w:ind w:left="0"/>
-            </w:pPr>
-            <w:r>
-              <w:t>UC-1</w:t>
-            </w:r>
-            <w:r>
-              <w:t>8</w:t>
-            </w:r>
-          </w:p>
-        </w:tc>
-        <w:tc>
-          <w:tcPr>
-            <w:tcW w:w="3141" w:type="dxa"/>
-          </w:tcPr>
-          <w:p>
-            <w:pPr>
-              <w:pStyle w:val="ListParagraph"/>
-              <w:ind w:left="0"/>
-            </w:pPr>
-            <w:proofErr w:type="spellStart"/>
-            <w:r>
-              <w:t>NoTaskAvailable</w:t>
-            </w:r>
-            <w:proofErr w:type="spellEnd"/>
-          </w:p>
-        </w:tc>
-        <w:tc>
-          <w:tcPr>
-            <w:tcW w:w="2830" w:type="dxa"/>
-          </w:tcPr>
-          <w:p>
-            <w:pPr>
-              <w:pStyle w:val="ListParagraph"/>
-              <w:ind w:left="0"/>
-            </w:pPr>
-            <w:r>
-              <w:t>The system prompts the user that there are no associated tasks to be found</w:t>
-            </w:r>
-          </w:p>
-        </w:tc>
-      </w:tr>
-      <w:tr>
-        <w:tc>
-          <w:tcPr>
-            <w:tcW w:w="1796" w:type="dxa"/>
-          </w:tcPr>
-          <w:p>
-            <w:pPr>
-              <w:pStyle w:val="ListParagraph"/>
-              <w:ind w:left="0"/>
-            </w:pPr>
-            <w:r>
-              <w:t>UC-19</w:t>
-            </w:r>
-          </w:p>
-        </w:tc>
-        <w:tc>
-          <w:tcPr>
-            <w:tcW w:w="3141" w:type="dxa"/>
-          </w:tcPr>
-          <w:p>
-            <w:pPr>
-              <w:pStyle w:val="ListParagraph"/>
-              <w:ind w:left="0"/>
-            </w:pPr>
-            <w:proofErr w:type="spellStart"/>
-            <w:r>
-              <w:t>NoCoursesAvailable</w:t>
-            </w:r>
-            <w:proofErr w:type="spellEnd"/>
-          </w:p>
-        </w:tc>
-        <w:tc>
-          <w:tcPr>
-            <w:tcW w:w="2830" w:type="dxa"/>
-          </w:tcPr>
-          <w:p>
-            <w:pPr>
-              <w:pStyle w:val="ListParagraph"/>
-              <w:ind w:left="0"/>
-            </w:pPr>
-            <w:r>
-              <w:t>The system prompts the user that there are no associated courses to be found</w:t>
-            </w:r>
-          </w:p>
-        </w:tc>
-      </w:tr>
-      <w:tr>
-        <w:tc>
-          <w:tcPr>
-            <w:tcW w:w="1796" w:type="dxa"/>
-          </w:tcPr>
-          <w:p>
-            <w:pPr>
-              <w:pStyle w:val="ListParagraph"/>
-              <w:ind w:left="0"/>
-            </w:pPr>
-            <w:r>
-              <w:t>UC-2</w:t>
-            </w:r>
-            <w:r>
-              <w:t>0</w:t>
+              <w:t>UC-</w:t>
+            </w:r>
+            <w:r>
+              <w:t>18</w:t>
             </w:r>
           </w:p>
         </w:tc>
@@ -5926,8 +5786,6 @@
               <w:br/>
               <w:t>Participated by TA</w:t>
             </w:r>
-            <w:bookmarkStart w:id="0" w:name="_GoBack"/>
-            <w:bookmarkEnd w:id="0"/>
           </w:p>
         </w:tc>
       </w:tr>
@@ -6536,14 +6394,7 @@
               <w:rPr>
                 <w:rFonts w:ascii="Cambria" w:hAnsi="Cambria" w:cs="Helvetica"/>
               </w:rPr>
-              <w:t xml:space="preserve">TA selects a single task they want to </w:t>
-            </w:r>
-            <w:proofErr w:type="spellStart"/>
-            <w:r>
-              <w:rPr>
-                <w:rFonts w:ascii="Cambria" w:hAnsi="Cambria" w:cs="Helvetica"/>
-              </w:rPr>
-              <w:t>view.</w:t>
+              <w:t>TA selects a single task they want to view.</w:t>
             </w:r>
           </w:p>
           <w:p>
@@ -6576,6 +6427,7 @@
                 <w:rFonts w:ascii="Cambria" w:hAnsi="Cambria" w:cs="Helvetica"/>
               </w:rPr>
             </w:pPr>
+            <w:proofErr w:type="spellStart"/>
             <w:r>
               <w:rPr>
                 <w:rFonts w:ascii="Cambria" w:hAnsi="Cambria" w:cs="Helvetica"/>
@@ -7048,14 +6900,7 @@
               <w:rPr>
                 <w:rFonts w:cs="Helvetica"/>
               </w:rPr>
-              <w:t xml:space="preserve">TA selects a single task they want to view that has been </w:t>
-            </w:r>
-            <w:proofErr w:type="spellStart"/>
-            <w:r>
-              <w:rPr>
-                <w:rFonts w:cs="Helvetica"/>
-              </w:rPr>
-              <w:t>evaluated</w:t>
+              <w:t>TA selects a single task they want to view that has been evaluated</w:t>
             </w:r>
           </w:p>
           <w:p>
@@ -7088,6 +6933,7 @@
                 <w:rFonts w:cs="Helvetica"/>
               </w:rPr>
             </w:pPr>
+            <w:proofErr w:type="spellStart"/>
             <w:r>
               <w:rPr>
                 <w:rFonts w:cs="Helvetica"/>
@@ -7552,14 +7398,7 @@
               <w:rPr>
                 <w:rFonts w:ascii="Cambria" w:hAnsi="Cambria" w:cs="Helvetica"/>
               </w:rPr>
-              <w:t xml:space="preserve">The user requests to view the course list that they currently instruct or have previously instructed, for the instructor, or have tasks currently or previously assigned, for the </w:t>
-            </w:r>
-            <w:proofErr w:type="spellStart"/>
-            <w:r>
-              <w:rPr>
-                <w:rFonts w:ascii="Cambria" w:hAnsi="Cambria" w:cs="Helvetica"/>
-              </w:rPr>
-              <w:t>TA.</w:t>
+              <w:t>The user requests to view the course list that they currently instruct or have previously instructed, for the instructor, or have tasks currently or previously assigned, for the TA.</w:t>
             </w:r>
           </w:p>
           <w:p>
@@ -7592,6 +7431,7 @@
                 <w:rFonts w:ascii="Cambria" w:hAnsi="Cambria" w:cs="Helvetica"/>
               </w:rPr>
             </w:pPr>
+            <w:proofErr w:type="spellStart"/>
             <w:r>
               <w:rPr>
                 <w:rFonts w:ascii="Cambria" w:hAnsi="Cambria" w:cs="Helvetica"/>
@@ -8053,14 +7893,7 @@
               <w:rPr>
                 <w:rFonts w:ascii="Cambria" w:hAnsi="Cambria" w:cs="Helvetica"/>
               </w:rPr>
-              <w:t xml:space="preserve">The user requests to view the list of tasks that they have created, for the instructor, or list of tasks that are assigned, for the </w:t>
-            </w:r>
-            <w:proofErr w:type="spellStart"/>
-            <w:r>
-              <w:rPr>
-                <w:rFonts w:ascii="Cambria" w:hAnsi="Cambria" w:cs="Helvetica"/>
-              </w:rPr>
-              <w:t>TA.</w:t>
+              <w:t>The user requests to view the list of tasks that they have created, for the instructor, or list of tasks that are assigned, for the TA.</w:t>
             </w:r>
           </w:p>
           <w:p>
@@ -8093,6 +7926,7 @@
                 <w:rFonts w:ascii="Cambria" w:hAnsi="Cambria" w:cs="Helvetica"/>
               </w:rPr>
             </w:pPr>
+            <w:proofErr w:type="spellStart"/>
             <w:r>
               <w:rPr>
                 <w:rFonts w:ascii="Cambria" w:hAnsi="Cambria" w:cs="Helvetica"/>
@@ -9077,14 +8911,7 @@
               <w:rPr>
                 <w:rFonts w:ascii="Cambria" w:hAnsi="Cambria" w:cs="Helvetica"/>
               </w:rPr>
-              <w:t xml:space="preserve">Instructor submits the form.  Instructor waits for </w:t>
-            </w:r>
-            <w:proofErr w:type="spellStart"/>
-            <w:r>
-              <w:rPr>
-                <w:rFonts w:ascii="Cambria" w:hAnsi="Cambria" w:cs="Helvetica"/>
-              </w:rPr>
-              <w:t>confirmation.</w:t>
+              <w:t>Instructor submits the form.  Instructor waits for confirmation.</w:t>
             </w:r>
           </w:p>
           <w:p>
@@ -9117,6 +8944,7 @@
                 <w:rFonts w:ascii="Cambria" w:hAnsi="Cambria" w:cs="Helvetica"/>
               </w:rPr>
             </w:pPr>
+            <w:proofErr w:type="spellStart"/>
             <w:r>
               <w:rPr>
                 <w:rFonts w:ascii="Cambria" w:hAnsi="Cambria" w:cs="Helvetica"/>
@@ -12298,7 +12126,51 @@
     <w:nsid w:val="00000005"/>
     <w:multiLevelType w:val="multilevel"/>
     <w:tmpl w:val="894EE877"/>
-    <w:numStyleLink w:val="Bullet"/>
+    <w:lvl w:ilvl="0">
+      <w:numFmt w:val="decimal"/>
+      <w:lvlText w:val=""/>
+      <w:lvlJc w:val="left"/>
+    </w:lvl>
+    <w:lvl w:ilvl="1">
+      <w:numFmt w:val="decimal"/>
+      <w:lvlText w:val=""/>
+      <w:lvlJc w:val="left"/>
+    </w:lvl>
+    <w:lvl w:ilvl="2">
+      <w:numFmt w:val="decimal"/>
+      <w:lvlText w:val=""/>
+      <w:lvlJc w:val="left"/>
+    </w:lvl>
+    <w:lvl w:ilvl="3">
+      <w:numFmt w:val="decimal"/>
+      <w:lvlText w:val=""/>
+      <w:lvlJc w:val="left"/>
+    </w:lvl>
+    <w:lvl w:ilvl="4">
+      <w:numFmt w:val="decimal"/>
+      <w:lvlText w:val=""/>
+      <w:lvlJc w:val="left"/>
+    </w:lvl>
+    <w:lvl w:ilvl="5">
+      <w:numFmt w:val="decimal"/>
+      <w:lvlText w:val=""/>
+      <w:lvlJc w:val="left"/>
+    </w:lvl>
+    <w:lvl w:ilvl="6">
+      <w:numFmt w:val="decimal"/>
+      <w:lvlText w:val=""/>
+      <w:lvlJc w:val="left"/>
+    </w:lvl>
+    <w:lvl w:ilvl="7">
+      <w:numFmt w:val="decimal"/>
+      <w:lvlText w:val=""/>
+      <w:lvlJc w:val="left"/>
+    </w:lvl>
+    <w:lvl w:ilvl="8">
+      <w:numFmt w:val="decimal"/>
+      <w:lvlText w:val=""/>
+      <w:lvlJc w:val="left"/>
+    </w:lvl>
   </w:abstractNum>
   <w:abstractNum w:abstractNumId="3">
     <w:nsid w:val="0C1B1A23"/>
@@ -15413,11 +15285,6 @@
   <w:style w:type="numbering" w:customStyle="1" w:styleId="Bullet">
     <w:name w:val="Bullet"/>
     <w:rsid w:val="00F20BBF"/>
-    <w:pPr>
-      <w:numPr>
-        <w:numId w:val="4"/>
-      </w:numPr>
-    </w:pPr>
   </w:style>
   <w:style w:type="character" w:styleId="Strong">
     <w:name w:val="Strong"/>
@@ -15662,11 +15529,6 @@
   <w:style w:type="numbering" w:customStyle="1" w:styleId="Bullet">
     <w:name w:val="Bullet"/>
     <w:rsid w:val="00F20BBF"/>
-    <w:pPr>
-      <w:numPr>
-        <w:numId w:val="4"/>
-      </w:numPr>
-    </w:pPr>
   </w:style>
   <w:style w:type="character" w:styleId="Strong">
     <w:name w:val="Strong"/>

</xml_diff>